<commit_message>
Normalització de les dades + Boxplots
</commit_message>
<xml_diff>
--- a/Albalat_Oliver_Balma_PEC1.docx
+++ b/Albalat_Oliver_Balma_PEC1.docx
@@ -1364,6 +1364,117 @@
       </w:r>
       <w:r>
         <w:rPr>
+          <w:rStyle w:val="ControlFlowTok"/>
+        </w:rPr>
+        <w:t xml:space="preserve">if</w:t>
+      </w:r>
+      <w:r>
+        <w:rPr>
+          <w:rStyle w:val="NormalTok"/>
+        </w:rPr>
+        <w:t xml:space="preserve"> (</w:t>
+      </w:r>
+      <w:r>
+        <w:rPr>
+          <w:rStyle w:val="SpecialCharTok"/>
+        </w:rPr>
+        <w:t xml:space="preserve">!</w:t>
+      </w:r>
+      <w:r>
+        <w:rPr>
+          <w:rStyle w:val="FunctionTok"/>
+        </w:rPr>
+        <w:t xml:space="preserve">requireNamespace</w:t>
+      </w:r>
+      <w:r>
+        <w:rPr>
+          <w:rStyle w:val="NormalTok"/>
+        </w:rPr>
+        <w:t xml:space="preserve">(</w:t>
+      </w:r>
+      <w:r>
+        <w:rPr>
+          <w:rStyle w:val="StringTok"/>
+        </w:rPr>
+        <w:t xml:space="preserve">"ggplot2"</w:t>
+      </w:r>
+      <w:r>
+        <w:rPr>
+          <w:rStyle w:val="NormalTok"/>
+        </w:rPr>
+        <w:t xml:space="preserve">, </w:t>
+      </w:r>
+      <w:r>
+        <w:rPr>
+          <w:rStyle w:val="AttributeTok"/>
+        </w:rPr>
+        <w:t xml:space="preserve">quietly =</w:t>
+      </w:r>
+      <w:r>
+        <w:rPr>
+          <w:rStyle w:val="NormalTok"/>
+        </w:rPr>
+        <w:t xml:space="preserve"> </w:t>
+      </w:r>
+      <w:r>
+        <w:rPr>
+          <w:rStyle w:val="ConstantTok"/>
+        </w:rPr>
+        <w:t xml:space="preserve">TRUE</w:t>
+      </w:r>
+      <w:r>
+        <w:rPr>
+          <w:rStyle w:val="NormalTok"/>
+        </w:rPr>
+        <w:t xml:space="preserve">)) {</w:t>
+      </w:r>
+      <w:r>
+        <w:br/>
+      </w:r>
+      <w:r>
+        <w:rPr>
+          <w:rStyle w:val="NormalTok"/>
+        </w:rPr>
+        <w:t xml:space="preserve">  </w:t>
+      </w:r>
+      <w:r>
+        <w:rPr>
+          <w:rStyle w:val="FunctionTok"/>
+        </w:rPr>
+        <w:t xml:space="preserve">install.packages</w:t>
+      </w:r>
+      <w:r>
+        <w:rPr>
+          <w:rStyle w:val="NormalTok"/>
+        </w:rPr>
+        <w:t xml:space="preserve">(</w:t>
+      </w:r>
+      <w:r>
+        <w:rPr>
+          <w:rStyle w:val="StringTok"/>
+        </w:rPr>
+        <w:t xml:space="preserve">"ggplot2"</w:t>
+      </w:r>
+      <w:r>
+        <w:rPr>
+          <w:rStyle w:val="NormalTok"/>
+        </w:rPr>
+        <w:t xml:space="preserve">)</w:t>
+      </w:r>
+      <w:r>
+        <w:br/>
+      </w:r>
+      <w:r>
+        <w:rPr>
+          <w:rStyle w:val="NormalTok"/>
+        </w:rPr>
+        <w:t xml:space="preserve">}</w:t>
+      </w:r>
+      <w:r>
+        <w:br/>
+      </w:r>
+      <w:r>
+        <w:rPr>
           <w:rStyle w:val="NormalTok"/>
         </w:rPr>
         <w:t xml:space="preserve">BiocManager</w:t>
@@ -2732,6 +2843,21 @@
           <w:rStyle w:val="NormalTok"/>
         </w:rPr>
         <w:t xml:space="preserve">(purrr)</w:t>
+      </w:r>
+      <w:r>
+        <w:br/>
+      </w:r>
+      <w:r>
+        <w:rPr>
+          <w:rStyle w:val="FunctionTok"/>
+        </w:rPr>
+        <w:t xml:space="preserve">library</w:t>
+      </w:r>
+      <w:r>
+        <w:rPr>
+          <w:rStyle w:val="NormalTok"/>
+        </w:rPr>
+        <w:t xml:space="preserve">(ggplot2)</w:t>
       </w:r>
     </w:p>
     <w:p>
@@ -7844,6 +7970,485 @@
           <w:rStyle w:val="VerbatimChar"/>
         </w:rPr>
         <w:t xml:space="preserve">## [1] "Agilent 6410A QQQ Agilent QQQ 6410A"</w:t>
+      </w:r>
+    </w:p>
+    <w:p>
+      <w:pPr>
+        <w:pStyle w:val="Compact"/>
+        <w:numPr>
+          <w:ilvl w:val="0"/>
+          <w:numId w:val="1003"/>
+        </w:numPr>
+      </w:pPr>
+      <w:r>
+        <w:t xml:space="preserve">ANÀLISI EXPLORATORI</w:t>
+      </w:r>
+    </w:p>
+    <w:p>
+      <w:pPr>
+        <w:pStyle w:val="SourceCode"/>
+      </w:pPr>
+      <w:r>
+        <w:rPr>
+          <w:rStyle w:val="CommentTok"/>
+        </w:rPr>
+        <w:t xml:space="preserve"># MISSING VALUES #</w:t>
+      </w:r>
+      <w:r>
+        <w:br/>
+      </w:r>
+      <w:r>
+        <w:br/>
+      </w:r>
+      <w:r>
+        <w:rPr>
+          <w:rStyle w:val="CommentTok"/>
+        </w:rPr>
+        <w:t xml:space="preserve">#Ja els hem netejat durant la preparació del SummarizedExperiment. Hem eliminat el metabolit 'Corticosterone' que no presentava dades per a totes les mostres.</w:t>
+      </w:r>
+      <w:r>
+        <w:br/>
+      </w:r>
+      <w:r>
+        <w:br/>
+      </w:r>
+      <w:r>
+        <w:rPr>
+          <w:rStyle w:val="CommentTok"/>
+        </w:rPr>
+        <w:t xml:space="preserve"># CAL NORMALITZAR LES DADES? #</w:t>
+      </w:r>
+      <w:r>
+        <w:br/>
+      </w:r>
+      <w:r>
+        <w:br/>
+      </w:r>
+      <w:r>
+        <w:br/>
+      </w:r>
+      <w:r>
+        <w:rPr>
+          <w:rStyle w:val="CommentTok"/>
+        </w:rPr>
+        <w:t xml:space="preserve"># Dades en cru #</w:t>
+      </w:r>
+      <w:r>
+        <w:br/>
+      </w:r>
+      <w:r>
+        <w:rPr>
+          <w:rStyle w:val="NormalTok"/>
+        </w:rPr>
+        <w:t xml:space="preserve">p1</w:t>
+      </w:r>
+      <w:r>
+        <w:rPr>
+          <w:rStyle w:val="OtherTok"/>
+        </w:rPr>
+        <w:t xml:space="preserve">&lt;-</w:t>
+      </w:r>
+      <w:r>
+        <w:rPr>
+          <w:rStyle w:val="FunctionTok"/>
+        </w:rPr>
+        <w:t xml:space="preserve">PomaBoxplots</w:t>
+      </w:r>
+      <w:r>
+        <w:rPr>
+          <w:rStyle w:val="NormalTok"/>
+        </w:rPr>
+        <w:t xml:space="preserve">(</w:t>
+      </w:r>
+      <w:r>
+        <w:br/>
+      </w:r>
+      <w:r>
+        <w:rPr>
+          <w:rStyle w:val="NormalTok"/>
+        </w:rPr>
+        <w:t xml:space="preserve">  poma_obj, </w:t>
+      </w:r>
+      <w:r>
+        <w:br/>
+      </w:r>
+      <w:r>
+        <w:rPr>
+          <w:rStyle w:val="NormalTok"/>
+        </w:rPr>
+        <w:t xml:space="preserve">  </w:t>
+      </w:r>
+      <w:r>
+        <w:rPr>
+          <w:rStyle w:val="AttributeTok"/>
+        </w:rPr>
+        <w:t xml:space="preserve">x=</w:t>
+      </w:r>
+      <w:r>
+        <w:rPr>
+          <w:rStyle w:val="NormalTok"/>
+        </w:rPr>
+        <w:t xml:space="preserve"> </w:t>
+      </w:r>
+      <w:r>
+        <w:rPr>
+          <w:rStyle w:val="StringTok"/>
+        </w:rPr>
+        <w:t xml:space="preserve">"samples"</w:t>
+      </w:r>
+      <w:r>
+        <w:rPr>
+          <w:rStyle w:val="NormalTok"/>
+        </w:rPr>
+        <w:t xml:space="preserve">,</w:t>
+      </w:r>
+      <w:r>
+        <w:br/>
+      </w:r>
+      <w:r>
+        <w:rPr>
+          <w:rStyle w:val="NormalTok"/>
+        </w:rPr>
+        <w:t xml:space="preserve">  </w:t>
+      </w:r>
+      <w:r>
+        <w:rPr>
+          <w:rStyle w:val="AttributeTok"/>
+        </w:rPr>
+        <w:t xml:space="preserve">feature_name =</w:t>
+      </w:r>
+      <w:r>
+        <w:rPr>
+          <w:rStyle w:val="NormalTok"/>
+        </w:rPr>
+        <w:t xml:space="preserve"> </w:t>
+      </w:r>
+      <w:r>
+        <w:rPr>
+          <w:rStyle w:val="ConstantTok"/>
+        </w:rPr>
+        <w:t xml:space="preserve">NULL</w:t>
+      </w:r>
+      <w:r>
+        <w:rPr>
+          <w:rStyle w:val="NormalTok"/>
+        </w:rPr>
+        <w:t xml:space="preserve">,)</w:t>
+      </w:r>
+      <w:r>
+        <w:br/>
+      </w:r>
+      <w:r>
+        <w:br/>
+      </w:r>
+      <w:r>
+        <w:rPr>
+          <w:rStyle w:val="FunctionTok"/>
+        </w:rPr>
+        <w:t xml:space="preserve">print</w:t>
+      </w:r>
+      <w:r>
+        <w:rPr>
+          <w:rStyle w:val="NormalTok"/>
+        </w:rPr>
+        <w:t xml:space="preserve">(p1)</w:t>
+      </w:r>
+    </w:p>
+    <w:p>
+      <w:pPr>
+        <w:pStyle w:val="FirstParagraph"/>
+      </w:pPr>
+      <w:r>
+        <w:drawing>
+          <wp:inline>
+            <wp:extent cx="4620126" cy="3696101"/>
+            <wp:effectExtent b="0" l="0" r="0" t="0"/>
+            <wp:docPr descr="" title="" id="21" name="Picture"/>
+            <a:graphic>
+              <a:graphicData uri="http://schemas.openxmlformats.org/drawingml/2006/picture">
+                <pic:pic>
+                  <pic:nvPicPr>
+                    <pic:cNvPr descr="Albalat_Oliver_Balma_PEC1_files/figure-docx/exploration-1.png" id="22" name="Picture"/>
+                    <pic:cNvPicPr>
+                      <a:picLocks noChangeArrowheads="1" noChangeAspect="1"/>
+                    </pic:cNvPicPr>
+                  </pic:nvPicPr>
+                  <pic:blipFill>
+                    <a:blip r:embed="rId20"/>
+                    <a:stretch>
+                      <a:fillRect/>
+                    </a:stretch>
+                  </pic:blipFill>
+                  <pic:spPr bwMode="auto">
+                    <a:xfrm>
+                      <a:off x="0" y="0"/>
+                      <a:ext cx="4620126" cy="3696101"/>
+                    </a:xfrm>
+                    <a:prstGeom prst="rect">
+                      <a:avLst/>
+                    </a:prstGeom>
+                    <a:noFill/>
+                    <a:ln w="9525">
+                      <a:noFill/>
+                      <a:headEnd/>
+                      <a:tailEnd/>
+                    </a:ln>
+                  </pic:spPr>
+                </pic:pic>
+              </a:graphicData>
+            </a:graphic>
+          </wp:inline>
+        </w:drawing>
+      </w:r>
+    </w:p>
+    <w:p>
+      <w:pPr>
+        <w:pStyle w:val="SourceCode"/>
+      </w:pPr>
+      <w:r>
+        <w:rPr>
+          <w:rStyle w:val="CommentTok"/>
+        </w:rPr>
+        <w:t xml:space="preserve"># Dades normalitzades</w:t>
+      </w:r>
+      <w:r>
+        <w:br/>
+      </w:r>
+      <w:r>
+        <w:rPr>
+          <w:rStyle w:val="NormalTok"/>
+        </w:rPr>
+        <w:t xml:space="preserve">normalized</w:t>
+      </w:r>
+      <w:r>
+        <w:rPr>
+          <w:rStyle w:val="OtherTok"/>
+        </w:rPr>
+        <w:t xml:space="preserve">&lt;-</w:t>
+      </w:r>
+      <w:r>
+        <w:rPr>
+          <w:rStyle w:val="NormalTok"/>
+        </w:rPr>
+        <w:t xml:space="preserve"> poma_obj  </w:t>
+      </w:r>
+      <w:r>
+        <w:rPr>
+          <w:rStyle w:val="SpecialCharTok"/>
+        </w:rPr>
+        <w:t xml:space="preserve">%&gt;%</w:t>
+      </w:r>
+      <w:r>
+        <w:rPr>
+          <w:rStyle w:val="NormalTok"/>
+        </w:rPr>
+        <w:t xml:space="preserve"> </w:t>
+      </w:r>
+      <w:r>
+        <w:br/>
+      </w:r>
+      <w:r>
+        <w:rPr>
+          <w:rStyle w:val="NormalTok"/>
+        </w:rPr>
+        <w:t xml:space="preserve">  </w:t>
+      </w:r>
+      <w:r>
+        <w:rPr>
+          <w:rStyle w:val="FunctionTok"/>
+        </w:rPr>
+        <w:t xml:space="preserve">PomaNorm</w:t>
+      </w:r>
+      <w:r>
+        <w:rPr>
+          <w:rStyle w:val="NormalTok"/>
+        </w:rPr>
+        <w:t xml:space="preserve">(</w:t>
+      </w:r>
+      <w:r>
+        <w:rPr>
+          <w:rStyle w:val="AttributeTok"/>
+        </w:rPr>
+        <w:t xml:space="preserve">method=</w:t>
+      </w:r>
+      <w:r>
+        <w:rPr>
+          <w:rStyle w:val="StringTok"/>
+        </w:rPr>
+        <w:t xml:space="preserve">"log_pareto"</w:t>
+      </w:r>
+      <w:r>
+        <w:rPr>
+          <w:rStyle w:val="NormalTok"/>
+        </w:rPr>
+        <w:t xml:space="preserve">)</w:t>
+      </w:r>
+      <w:r>
+        <w:br/>
+      </w:r>
+      <w:r>
+        <w:rPr>
+          <w:rStyle w:val="NormalTok"/>
+        </w:rPr>
+        <w:t xml:space="preserve">p2</w:t>
+      </w:r>
+      <w:r>
+        <w:rPr>
+          <w:rStyle w:val="OtherTok"/>
+        </w:rPr>
+        <w:t xml:space="preserve">&lt;-</w:t>
+      </w:r>
+      <w:r>
+        <w:rPr>
+          <w:rStyle w:val="FunctionTok"/>
+        </w:rPr>
+        <w:t xml:space="preserve">PomaBoxplots</w:t>
+      </w:r>
+      <w:r>
+        <w:rPr>
+          <w:rStyle w:val="NormalTok"/>
+        </w:rPr>
+        <w:t xml:space="preserve">(</w:t>
+      </w:r>
+      <w:r>
+        <w:br/>
+      </w:r>
+      <w:r>
+        <w:rPr>
+          <w:rStyle w:val="NormalTok"/>
+        </w:rPr>
+        <w:t xml:space="preserve">  normalized,</w:t>
+      </w:r>
+      <w:r>
+        <w:br/>
+      </w:r>
+      <w:r>
+        <w:rPr>
+          <w:rStyle w:val="NormalTok"/>
+        </w:rPr>
+        <w:t xml:space="preserve">  </w:t>
+      </w:r>
+      <w:r>
+        <w:rPr>
+          <w:rStyle w:val="AttributeTok"/>
+        </w:rPr>
+        <w:t xml:space="preserve">x=</w:t>
+      </w:r>
+      <w:r>
+        <w:rPr>
+          <w:rStyle w:val="NormalTok"/>
+        </w:rPr>
+        <w:t xml:space="preserve"> </w:t>
+      </w:r>
+      <w:r>
+        <w:rPr>
+          <w:rStyle w:val="StringTok"/>
+        </w:rPr>
+        <w:t xml:space="preserve">"samples"</w:t>
+      </w:r>
+      <w:r>
+        <w:rPr>
+          <w:rStyle w:val="NormalTok"/>
+        </w:rPr>
+        <w:t xml:space="preserve">,</w:t>
+      </w:r>
+      <w:r>
+        <w:br/>
+      </w:r>
+      <w:r>
+        <w:rPr>
+          <w:rStyle w:val="NormalTok"/>
+        </w:rPr>
+        <w:t xml:space="preserve">  </w:t>
+      </w:r>
+      <w:r>
+        <w:rPr>
+          <w:rStyle w:val="AttributeTok"/>
+        </w:rPr>
+        <w:t xml:space="preserve">feature_name =</w:t>
+      </w:r>
+      <w:r>
+        <w:rPr>
+          <w:rStyle w:val="NormalTok"/>
+        </w:rPr>
+        <w:t xml:space="preserve"> </w:t>
+      </w:r>
+      <w:r>
+        <w:rPr>
+          <w:rStyle w:val="ConstantTok"/>
+        </w:rPr>
+        <w:t xml:space="preserve">NULL</w:t>
+      </w:r>
+      <w:r>
+        <w:rPr>
+          <w:rStyle w:val="NormalTok"/>
+        </w:rPr>
+        <w:t xml:space="preserve">,)</w:t>
+      </w:r>
+      <w:r>
+        <w:br/>
+      </w:r>
+      <w:r>
+        <w:br/>
+      </w:r>
+      <w:r>
+        <w:rPr>
+          <w:rStyle w:val="FunctionTok"/>
+        </w:rPr>
+        <w:t xml:space="preserve">print</w:t>
+      </w:r>
+      <w:r>
+        <w:rPr>
+          <w:rStyle w:val="NormalTok"/>
+        </w:rPr>
+        <w:t xml:space="preserve">(p2)</w:t>
+      </w:r>
+    </w:p>
+    <w:p>
+      <w:pPr>
+        <w:pStyle w:val="FirstParagraph"/>
+      </w:pPr>
+      <w:r>
+        <w:drawing>
+          <wp:inline>
+            <wp:extent cx="4620126" cy="3696101"/>
+            <wp:effectExtent b="0" l="0" r="0" t="0"/>
+            <wp:docPr descr="" title="" id="24" name="Picture"/>
+            <a:graphic>
+              <a:graphicData uri="http://schemas.openxmlformats.org/drawingml/2006/picture">
+                <pic:pic>
+                  <pic:nvPicPr>
+                    <pic:cNvPr descr="Albalat_Oliver_Balma_PEC1_files/figure-docx/exploration-2.png" id="25" name="Picture"/>
+                    <pic:cNvPicPr>
+                      <a:picLocks noChangeArrowheads="1" noChangeAspect="1"/>
+                    </pic:cNvPicPr>
+                  </pic:nvPicPr>
+                  <pic:blipFill>
+                    <a:blip r:embed="rId23"/>
+                    <a:stretch>
+                      <a:fillRect/>
+                    </a:stretch>
+                  </pic:blipFill>
+                  <pic:spPr bwMode="auto">
+                    <a:xfrm>
+                      <a:off x="0" y="0"/>
+                      <a:ext cx="4620126" cy="3696101"/>
+                    </a:xfrm>
+                    <a:prstGeom prst="rect">
+                      <a:avLst/>
+                    </a:prstGeom>
+                    <a:noFill/>
+                    <a:ln w="9525">
+                      <a:noFill/>
+                      <a:headEnd/>
+                      <a:tailEnd/>
+                    </a:ln>
+                  </pic:spPr>
+                </pic:pic>
+              </a:graphicData>
+            </a:graphic>
+          </wp:inline>
+        </w:drawing>
       </w:r>
     </w:p>
     <w:sectPr/>
@@ -8114,6 +8719,91 @@
     </w:lvl>
     <w:lvl w:ilvl="8">
       <w:start w:val="3"/>
+      <w:numFmt w:val="decimal"/>
+      <w:lvlText w:val="%9."/>
+      <w:lvlJc w:val="left"/>
+      <w:pPr>
+        <w:ind w:left="6480" w:hanging="360"/>
+      </w:pPr>
+    </w:lvl>
+  </w:abstractNum>
+  <w:abstractNum w:abstractNumId="99414">
+    <w:nsid w:val="00A99414"/>
+    <w:multiLevelType w:val="multilevel"/>
+    <w:lvl w:ilvl="0">
+      <w:start w:val="4"/>
+      <w:numFmt w:val="decimal"/>
+      <w:lvlText w:val="%1."/>
+      <w:lvlJc w:val="left"/>
+      <w:pPr>
+        <w:ind w:left="720" w:hanging="360"/>
+      </w:pPr>
+    </w:lvl>
+    <w:lvl w:ilvl="1">
+      <w:start w:val="4"/>
+      <w:numFmt w:val="decimal"/>
+      <w:lvlText w:val="%2."/>
+      <w:lvlJc w:val="left"/>
+      <w:pPr>
+        <w:ind w:left="1440" w:hanging="360"/>
+      </w:pPr>
+    </w:lvl>
+    <w:lvl w:ilvl="2">
+      <w:start w:val="4"/>
+      <w:numFmt w:val="decimal"/>
+      <w:lvlText w:val="%3."/>
+      <w:lvlJc w:val="left"/>
+      <w:pPr>
+        <w:ind w:left="2160" w:hanging="360"/>
+      </w:pPr>
+    </w:lvl>
+    <w:lvl w:ilvl="3">
+      <w:start w:val="4"/>
+      <w:numFmt w:val="decimal"/>
+      <w:lvlText w:val="%4."/>
+      <w:lvlJc w:val="left"/>
+      <w:pPr>
+        <w:ind w:left="2880" w:hanging="360"/>
+      </w:pPr>
+    </w:lvl>
+    <w:lvl w:ilvl="4">
+      <w:start w:val="4"/>
+      <w:numFmt w:val="decimal"/>
+      <w:lvlText w:val="%5."/>
+      <w:lvlJc w:val="left"/>
+      <w:pPr>
+        <w:ind w:left="3600" w:hanging="360"/>
+      </w:pPr>
+    </w:lvl>
+    <w:lvl w:ilvl="5">
+      <w:start w:val="4"/>
+      <w:numFmt w:val="decimal"/>
+      <w:lvlText w:val="%6."/>
+      <w:lvlJc w:val="left"/>
+      <w:pPr>
+        <w:ind w:left="4320" w:hanging="360"/>
+      </w:pPr>
+    </w:lvl>
+    <w:lvl w:ilvl="6">
+      <w:start w:val="4"/>
+      <w:numFmt w:val="decimal"/>
+      <w:lvlText w:val="%7."/>
+      <w:lvlJc w:val="left"/>
+      <w:pPr>
+        <w:ind w:left="5040" w:hanging="360"/>
+      </w:pPr>
+    </w:lvl>
+    <w:lvl w:ilvl="7">
+      <w:start w:val="4"/>
+      <w:numFmt w:val="decimal"/>
+      <w:lvlText w:val="%8."/>
+      <w:lvlJc w:val="left"/>
+      <w:pPr>
+        <w:ind w:left="5760" w:hanging="360"/>
+      </w:pPr>
+    </w:lvl>
+    <w:lvl w:ilvl="8">
+      <w:start w:val="4"/>
       <w:numFmt w:val="decimal"/>
       <w:lvlText w:val="%9."/>
       <w:lvlJc w:val="left"/>
@@ -8183,6 +8873,36 @@
     </w:lvlOverride>
     <w:lvlOverride w:ilvl="8">
       <w:startOverride w:val="3"/>
+    </w:lvlOverride>
+  </w:num>
+  <w:num w:numId="1003">
+    <w:abstractNumId w:val="99414"/>
+    <w:lvlOverride w:ilvl="0">
+      <w:startOverride w:val="4"/>
+    </w:lvlOverride>
+    <w:lvlOverride w:ilvl="1">
+      <w:startOverride w:val="4"/>
+    </w:lvlOverride>
+    <w:lvlOverride w:ilvl="2">
+      <w:startOverride w:val="4"/>
+    </w:lvlOverride>
+    <w:lvlOverride w:ilvl="3">
+      <w:startOverride w:val="4"/>
+    </w:lvlOverride>
+    <w:lvlOverride w:ilvl="4">
+      <w:startOverride w:val="4"/>
+    </w:lvlOverride>
+    <w:lvlOverride w:ilvl="5">
+      <w:startOverride w:val="4"/>
+    </w:lvlOverride>
+    <w:lvlOverride w:ilvl="6">
+      <w:startOverride w:val="4"/>
+    </w:lvlOverride>
+    <w:lvlOverride w:ilvl="7">
+      <w:startOverride w:val="4"/>
+    </w:lvlOverride>
+    <w:lvlOverride w:ilvl="8">
+      <w:startOverride w:val="4"/>
     </w:lvlOverride>
   </w:num>
 </w:numbering>

</xml_diff>

<commit_message>
Correccions gràfics. Guardar SumExp en '.rda'
</commit_message>
<xml_diff>
--- a/Albalat_Oliver_Balma_PEC1.docx
+++ b/Albalat_Oliver_Balma_PEC1.docx
@@ -4068,31 +4068,19 @@
         <w:rPr>
           <w:rStyle w:val="NormalTok"/>
         </w:rPr>
-        <w:t xml:space="preserve"> metabolite_matrix[, </w:t>
-      </w:r>
-      <w:r>
-        <w:rPr>
-          <w:rStyle w:val="SpecialCharTok"/>
-        </w:rPr>
-        <w:t xml:space="preserve">-</w:t>
-      </w:r>
-      <w:r>
-        <w:rPr>
-          <w:rStyle w:val="DecValTok"/>
-        </w:rPr>
-        <w:t xml:space="preserve">1</w:t>
-      </w:r>
-      <w:r>
-        <w:rPr>
-          <w:rStyle w:val="NormalTok"/>
-        </w:rPr>
-        <w:t xml:space="preserve">]  </w:t>
-      </w:r>
-      <w:r>
-        <w:rPr>
-          <w:rStyle w:val="CommentTok"/>
-        </w:rPr>
-        <w:t xml:space="preserve"># </w:t>
+        <w:t xml:space="preserve"> </w:t>
+      </w:r>
+      <w:r>
+        <w:rPr>
+          <w:rStyle w:val="FunctionTok"/>
+        </w:rPr>
+        <w:t xml:space="preserve">t</w:t>
+      </w:r>
+      <w:r>
+        <w:rPr>
+          <w:rStyle w:val="NormalTok"/>
+        </w:rPr>
+        <w:t xml:space="preserve">(metabolite_matrix)</w:t>
       </w:r>
       <w:r>
         <w:br/>
@@ -4119,39 +4107,6 @@
         <w:rPr>
           <w:rStyle w:val="FunctionTok"/>
         </w:rPr>
-        <w:t xml:space="preserve">t</w:t>
-      </w:r>
-      <w:r>
-        <w:rPr>
-          <w:rStyle w:val="NormalTok"/>
-        </w:rPr>
-        <w:t xml:space="preserve">(metabolite_matrix)</w:t>
-      </w:r>
-      <w:r>
-        <w:br/>
-      </w:r>
-      <w:r>
-        <w:rPr>
-          <w:rStyle w:val="NormalTok"/>
-        </w:rPr>
-        <w:t xml:space="preserve">metabolite_matrix </w:t>
-      </w:r>
-      <w:r>
-        <w:rPr>
-          <w:rStyle w:val="OtherTok"/>
-        </w:rPr>
-        <w:t xml:space="preserve">&lt;-</w:t>
-      </w:r>
-      <w:r>
-        <w:rPr>
-          <w:rStyle w:val="NormalTok"/>
-        </w:rPr>
-        <w:t xml:space="preserve"> </w:t>
-      </w:r>
-      <w:r>
-        <w:rPr>
-          <w:rStyle w:val="FunctionTok"/>
-        </w:rPr>
         <w:t xml:space="preserve">as.matrix</w:t>
       </w:r>
       <w:r>
@@ -4171,21 +4126,6 @@
           <w:rStyle w:val="NormalTok"/>
         </w:rPr>
         <w:t xml:space="preserve">(metabolite_matrix, as.numeric))</w:t>
-      </w:r>
-      <w:r>
-        <w:br/>
-      </w:r>
-      <w:r>
-        <w:rPr>
-          <w:rStyle w:val="FunctionTok"/>
-        </w:rPr>
-        <w:t xml:space="preserve">head</w:t>
-      </w:r>
-      <w:r>
-        <w:rPr>
-          <w:rStyle w:val="NormalTok"/>
-        </w:rPr>
-        <w:t xml:space="preserve">(metabolite_matrix)</w:t>
       </w:r>
     </w:p>
     <w:p>
@@ -4196,61 +4136,161 @@
         <w:rPr>
           <w:rStyle w:val="VerbatimChar"/>
         </w:rPr>
-        <w:t xml:space="preserve">##       [,1]</w:t>
-      </w:r>
-      <w:r>
-        <w:br/>
-      </w:r>
-      <w:r>
-        <w:rPr>
-          <w:rStyle w:val="VerbatimChar"/>
-        </w:rPr>
-        <w:t xml:space="preserve">## 0.570 0.57</w:t>
-      </w:r>
-      <w:r>
-        <w:br/>
-      </w:r>
-      <w:r>
-        <w:rPr>
-          <w:rStyle w:val="VerbatimChar"/>
-        </w:rPr>
-        <w:t xml:space="preserve">## 0.610 0.61</w:t>
-      </w:r>
-      <w:r>
-        <w:br/>
-      </w:r>
-      <w:r>
-        <w:rPr>
-          <w:rStyle w:val="VerbatimChar"/>
-        </w:rPr>
-        <w:t xml:space="preserve">## 0     0.00</w:t>
-      </w:r>
-      <w:r>
-        <w:br/>
-      </w:r>
-      <w:r>
-        <w:rPr>
-          <w:rStyle w:val="VerbatimChar"/>
-        </w:rPr>
-        <w:t xml:space="preserve">## 0.31  0.31</w:t>
-      </w:r>
-      <w:r>
-        <w:br/>
-      </w:r>
-      <w:r>
-        <w:rPr>
-          <w:rStyle w:val="VerbatimChar"/>
-        </w:rPr>
-        <w:t xml:space="preserve">## 2.68  2.68</w:t>
-      </w:r>
-      <w:r>
-        <w:br/>
-      </w:r>
-      <w:r>
-        <w:rPr>
-          <w:rStyle w:val="VerbatimChar"/>
-        </w:rPr>
-        <w:t xml:space="preserve">## 0.26  0.26</w:t>
+        <w:t xml:space="preserve">## Warning in lapply(X = X, FUN = FUN, ...): NAs introducidos por coerción</w:t>
+      </w:r>
+      <w:r>
+        <w:br/>
+      </w:r>
+      <w:r>
+        <w:rPr>
+          <w:rStyle w:val="VerbatimChar"/>
+        </w:rPr>
+        <w:t xml:space="preserve">## Warning in lapply(X = X, FUN = FUN, ...): NAs introducidos por coerción</w:t>
+      </w:r>
+      <w:r>
+        <w:br/>
+      </w:r>
+      <w:r>
+        <w:rPr>
+          <w:rStyle w:val="VerbatimChar"/>
+        </w:rPr>
+        <w:t xml:space="preserve">## Warning in lapply(X = X, FUN = FUN, ...): NAs introducidos por coerción</w:t>
+      </w:r>
+      <w:r>
+        <w:br/>
+      </w:r>
+      <w:r>
+        <w:rPr>
+          <w:rStyle w:val="VerbatimChar"/>
+        </w:rPr>
+        <w:t xml:space="preserve">## Warning in lapply(X = X, FUN = FUN, ...): NAs introducidos por coerción</w:t>
+      </w:r>
+      <w:r>
+        <w:br/>
+      </w:r>
+      <w:r>
+        <w:rPr>
+          <w:rStyle w:val="VerbatimChar"/>
+        </w:rPr>
+        <w:t xml:space="preserve">## Warning in lapply(X = X, FUN = FUN, ...): NAs introducidos por coerción</w:t>
+      </w:r>
+      <w:r>
+        <w:br/>
+      </w:r>
+      <w:r>
+        <w:rPr>
+          <w:rStyle w:val="VerbatimChar"/>
+        </w:rPr>
+        <w:t xml:space="preserve">## Warning in lapply(X = X, FUN = FUN, ...): NAs introducidos por coerción</w:t>
+      </w:r>
+      <w:r>
+        <w:br/>
+      </w:r>
+      <w:r>
+        <w:rPr>
+          <w:rStyle w:val="VerbatimChar"/>
+        </w:rPr>
+        <w:t xml:space="preserve">## Warning in lapply(X = X, FUN = FUN, ...): NAs introducidos por coerción</w:t>
+      </w:r>
+      <w:r>
+        <w:br/>
+      </w:r>
+      <w:r>
+        <w:rPr>
+          <w:rStyle w:val="VerbatimChar"/>
+        </w:rPr>
+        <w:t xml:space="preserve">## Warning in lapply(X = X, FUN = FUN, ...): NAs introducidos por coerción</w:t>
+      </w:r>
+      <w:r>
+        <w:br/>
+      </w:r>
+      <w:r>
+        <w:rPr>
+          <w:rStyle w:val="VerbatimChar"/>
+        </w:rPr>
+        <w:t xml:space="preserve">## Warning in lapply(X = X, FUN = FUN, ...): NAs introducidos por coerción</w:t>
+      </w:r>
+    </w:p>
+    <w:p>
+      <w:pPr>
+        <w:pStyle w:val="SourceCode"/>
+      </w:pPr>
+      <w:r>
+        <w:rPr>
+          <w:rStyle w:val="FunctionTok"/>
+        </w:rPr>
+        <w:t xml:space="preserve">head</w:t>
+      </w:r>
+      <w:r>
+        <w:rPr>
+          <w:rStyle w:val="NormalTok"/>
+        </w:rPr>
+        <w:t xml:space="preserve">(metabolite_matrix)</w:t>
+      </w:r>
+    </w:p>
+    <w:p>
+      <w:pPr>
+        <w:pStyle w:val="SourceCode"/>
+      </w:pPr>
+      <w:r>
+        <w:rPr>
+          <w:rStyle w:val="VerbatimChar"/>
+        </w:rPr>
+        <w:t xml:space="preserve">##                  [,1]</w:t>
+      </w:r>
+      <w:r>
+        <w:br/>
+      </w:r>
+      <w:r>
+        <w:rPr>
+          <w:rStyle w:val="VerbatimChar"/>
+        </w:rPr>
+        <w:t xml:space="preserve">## 11-deoxycortisol   NA</w:t>
+      </w:r>
+      <w:r>
+        <w:br/>
+      </w:r>
+      <w:r>
+        <w:rPr>
+          <w:rStyle w:val="VerbatimChar"/>
+        </w:rPr>
+        <w:t xml:space="preserve">## 0.570            0.57</w:t>
+      </w:r>
+      <w:r>
+        <w:br/>
+      </w:r>
+      <w:r>
+        <w:rPr>
+          <w:rStyle w:val="VerbatimChar"/>
+        </w:rPr>
+        <w:t xml:space="preserve">## 0.610            0.61</w:t>
+      </w:r>
+      <w:r>
+        <w:br/>
+      </w:r>
+      <w:r>
+        <w:rPr>
+          <w:rStyle w:val="VerbatimChar"/>
+        </w:rPr>
+        <w:t xml:space="preserve">## 0                0.00</w:t>
+      </w:r>
+      <w:r>
+        <w:br/>
+      </w:r>
+      <w:r>
+        <w:rPr>
+          <w:rStyle w:val="VerbatimChar"/>
+        </w:rPr>
+        <w:t xml:space="preserve">## 0.31             0.31</w:t>
+      </w:r>
+      <w:r>
+        <w:br/>
+      </w:r>
+      <w:r>
+        <w:rPr>
+          <w:rStyle w:val="VerbatimChar"/>
+        </w:rPr>
+        <w:t xml:space="preserve">## 2.68             2.68</w:t>
       </w:r>
     </w:p>
     <w:p>
@@ -4688,150 +4728,6 @@
         <w:rPr>
           <w:rStyle w:val="CommentTok"/>
         </w:rPr>
-        <w:t xml:space="preserve"># Eliminar la fila 5, que conté la info del metabolit amb dades faltants</w:t>
-      </w:r>
-      <w:r>
-        <w:br/>
-      </w:r>
-      <w:r>
-        <w:br/>
-      </w:r>
-      <w:r>
-        <w:rPr>
-          <w:rStyle w:val="NormalTok"/>
-        </w:rPr>
-        <w:t xml:space="preserve">metabolite_matrix </w:t>
-      </w:r>
-      <w:r>
-        <w:rPr>
-          <w:rStyle w:val="OtherTok"/>
-        </w:rPr>
-        <w:t xml:space="preserve">&lt;-</w:t>
-      </w:r>
-      <w:r>
-        <w:rPr>
-          <w:rStyle w:val="NormalTok"/>
-        </w:rPr>
-        <w:t xml:space="preserve"> metabolite_matrix[</w:t>
-      </w:r>
-      <w:r>
-        <w:rPr>
-          <w:rStyle w:val="SpecialCharTok"/>
-        </w:rPr>
-        <w:t xml:space="preserve">-</w:t>
-      </w:r>
-      <w:r>
-        <w:rPr>
-          <w:rStyle w:val="DecValTok"/>
-        </w:rPr>
-        <w:t xml:space="preserve">5</w:t>
-      </w:r>
-      <w:r>
-        <w:rPr>
-          <w:rStyle w:val="NormalTok"/>
-        </w:rPr>
-        <w:t xml:space="preserve">, ]</w:t>
-      </w:r>
-      <w:r>
-        <w:br/>
-      </w:r>
-      <w:r>
-        <w:rPr>
-          <w:rStyle w:val="NormalTok"/>
-        </w:rPr>
-        <w:t xml:space="preserve">metabolite_matrix </w:t>
-      </w:r>
-      <w:r>
-        <w:rPr>
-          <w:rStyle w:val="OtherTok"/>
-        </w:rPr>
-        <w:t xml:space="preserve">&lt;-</w:t>
-      </w:r>
-      <w:r>
-        <w:rPr>
-          <w:rStyle w:val="FunctionTok"/>
-        </w:rPr>
-        <w:t xml:space="preserve">t</w:t>
-      </w:r>
-      <w:r>
-        <w:rPr>
-          <w:rStyle w:val="NormalTok"/>
-        </w:rPr>
-        <w:t xml:space="preserve">(metabolite_matrix)</w:t>
-      </w:r>
-      <w:r>
-        <w:br/>
-      </w:r>
-      <w:r>
-        <w:rPr>
-          <w:rStyle w:val="NormalTok"/>
-        </w:rPr>
-        <w:t xml:space="preserve">colData </w:t>
-      </w:r>
-      <w:r>
-        <w:rPr>
-          <w:rStyle w:val="OtherTok"/>
-        </w:rPr>
-        <w:t xml:space="preserve">&lt;-</w:t>
-      </w:r>
-      <w:r>
-        <w:rPr>
-          <w:rStyle w:val="NormalTok"/>
-        </w:rPr>
-        <w:t xml:space="preserve"> colData[</w:t>
-      </w:r>
-      <w:r>
-        <w:rPr>
-          <w:rStyle w:val="SpecialCharTok"/>
-        </w:rPr>
-        <w:t xml:space="preserve">!</w:t>
-      </w:r>
-      <w:r>
-        <w:rPr>
-          <w:rStyle w:val="FunctionTok"/>
-        </w:rPr>
-        <w:t xml:space="preserve">rownames</w:t>
-      </w:r>
-      <w:r>
-        <w:rPr>
-          <w:rStyle w:val="NormalTok"/>
-        </w:rPr>
-        <w:t xml:space="preserve">(colData) </w:t>
-      </w:r>
-      <w:r>
-        <w:rPr>
-          <w:rStyle w:val="SpecialCharTok"/>
-        </w:rPr>
-        <w:t xml:space="preserve">%in%</w:t>
-      </w:r>
-      <w:r>
-        <w:rPr>
-          <w:rStyle w:val="NormalTok"/>
-        </w:rPr>
-        <w:t xml:space="preserve"> </w:t>
-      </w:r>
-      <w:r>
-        <w:rPr>
-          <w:rStyle w:val="StringTok"/>
-        </w:rPr>
-        <w:t xml:space="preserve">"Corticosterone"</w:t>
-      </w:r>
-      <w:r>
-        <w:rPr>
-          <w:rStyle w:val="NormalTok"/>
-        </w:rPr>
-        <w:t xml:space="preserve">, ]</w:t>
-      </w:r>
-      <w:r>
-        <w:br/>
-      </w:r>
-      <w:r>
-        <w:br/>
-      </w:r>
-      <w:r>
-        <w:rPr>
-          <w:rStyle w:val="CommentTok"/>
-        </w:rPr>
         <w:t xml:space="preserve"># Comprovem que coincideixen les files</w:t>
       </w:r>
       <w:r>
@@ -5046,7 +4942,7 @@
         <w:rPr>
           <w:rStyle w:val="VerbatimChar"/>
         </w:rPr>
-        <w:t xml:space="preserve">## dim: 8 9 </w:t>
+        <w:t xml:space="preserve">## dim: 9 9 </w:t>
       </w:r>
       <w:r>
         <w:br/>
@@ -5073,7 +4969,7 @@
         <w:rPr>
           <w:rStyle w:val="VerbatimChar"/>
         </w:rPr>
-        <w:t xml:space="preserve">## rownames(8): V1 V2 ... V7 V8</w:t>
+        <w:t xml:space="preserve">## rownames(9): S00017317 S00017315 ... S00017321 S00017314</w:t>
       </w:r>
       <w:r>
         <w:br/>
@@ -5112,7 +5008,7 @@
         </w:numPr>
       </w:pPr>
       <w:r>
-        <w:t xml:space="preserve">AFEGIM METADADES GENERALS DEL PROJECTE</w:t>
+        <w:t xml:space="preserve">AFEGIM METADADES GENERALS DEL PROJECTE (METADATA)</w:t>
       </w:r>
     </w:p>
     <w:p>
@@ -6443,6 +6339,120 @@
         <w:br/>
       </w:r>
       <w:r>
+        <w:rPr>
+          <w:rStyle w:val="ControlFlowTok"/>
+        </w:rPr>
+        <w:t xml:space="preserve">for</w:t>
+      </w:r>
+      <w:r>
+        <w:rPr>
+          <w:rStyle w:val="NormalTok"/>
+        </w:rPr>
+        <w:t xml:space="preserve"> (key </w:t>
+      </w:r>
+      <w:r>
+        <w:rPr>
+          <w:rStyle w:val="ControlFlowTok"/>
+        </w:rPr>
+        <w:t xml:space="preserve">in</w:t>
+      </w:r>
+      <w:r>
+        <w:rPr>
+          <w:rStyle w:val="NormalTok"/>
+        </w:rPr>
+        <w:t xml:space="preserve"> </w:t>
+      </w:r>
+      <w:r>
+        <w:rPr>
+          <w:rStyle w:val="FunctionTok"/>
+        </w:rPr>
+        <w:t xml:space="preserve">names</w:t>
+      </w:r>
+      <w:r>
+        <w:rPr>
+          <w:rStyle w:val="NormalTok"/>
+        </w:rPr>
+        <w:t xml:space="preserve">(json_data</w:t>
+      </w:r>
+      <w:r>
+        <w:rPr>
+          <w:rStyle w:val="SpecialCharTok"/>
+        </w:rPr>
+        <w:t xml:space="preserve">$</w:t>
+      </w:r>
+      <w:r>
+        <w:rPr>
+          <w:rStyle w:val="NormalTok"/>
+        </w:rPr>
+        <w:t xml:space="preserve">MS_METABOLITE_DATA)) {</w:t>
+      </w:r>
+      <w:r>
+        <w:br/>
+      </w:r>
+      <w:r>
+        <w:rPr>
+          <w:rStyle w:val="NormalTok"/>
+        </w:rPr>
+        <w:t xml:space="preserve">  </w:t>
+      </w:r>
+      <w:r>
+        <w:rPr>
+          <w:rStyle w:val="FunctionTok"/>
+        </w:rPr>
+        <w:t xml:space="preserve">metadata</w:t>
+      </w:r>
+      <w:r>
+        <w:rPr>
+          <w:rStyle w:val="NormalTok"/>
+        </w:rPr>
+        <w:t xml:space="preserve">(poma_obj)</w:t>
+      </w:r>
+      <w:r>
+        <w:rPr>
+          <w:rStyle w:val="SpecialCharTok"/>
+        </w:rPr>
+        <w:t xml:space="preserve">$</w:t>
+      </w:r>
+      <w:r>
+        <w:rPr>
+          <w:rStyle w:val="NormalTok"/>
+        </w:rPr>
+        <w:t xml:space="preserve">MS_METABOLITE_DATA[[key]] </w:t>
+      </w:r>
+      <w:r>
+        <w:rPr>
+          <w:rStyle w:val="OtherTok"/>
+        </w:rPr>
+        <w:t xml:space="preserve">&lt;-</w:t>
+      </w:r>
+      <w:r>
+        <w:rPr>
+          <w:rStyle w:val="NormalTok"/>
+        </w:rPr>
+        <w:t xml:space="preserve"> json_data</w:t>
+      </w:r>
+      <w:r>
+        <w:rPr>
+          <w:rStyle w:val="SpecialCharTok"/>
+        </w:rPr>
+        <w:t xml:space="preserve">$</w:t>
+      </w:r>
+      <w:r>
+        <w:rPr>
+          <w:rStyle w:val="NormalTok"/>
+        </w:rPr>
+        <w:t xml:space="preserve">MS_METABOLITE_DATA[[key]]</w:t>
+      </w:r>
+      <w:r>
+        <w:br/>
+      </w:r>
+      <w:r>
+        <w:rPr>
+          <w:rStyle w:val="NormalTok"/>
+        </w:rPr>
+        <w:t xml:space="preserve">}</w:t>
+      </w:r>
+      <w:r>
         <w:br/>
       </w:r>
       <w:r>
@@ -7970,6 +7980,357 @@
           <w:rStyle w:val="VerbatimChar"/>
         </w:rPr>
         <w:t xml:space="preserve">## [1] "Agilent 6410A QQQ Agilent QQQ 6410A"</w:t>
+      </w:r>
+      <w:r>
+        <w:br/>
+      </w:r>
+      <w:r>
+        <w:rPr>
+          <w:rStyle w:val="VerbatimChar"/>
+        </w:rPr>
+        <w:t xml:space="preserve">## </w:t>
+      </w:r>
+      <w:r>
+        <w:br/>
+      </w:r>
+      <w:r>
+        <w:rPr>
+          <w:rStyle w:val="VerbatimChar"/>
+        </w:rPr>
+        <w:t xml:space="preserve">## </w:t>
+      </w:r>
+      <w:r>
+        <w:br/>
+      </w:r>
+      <w:r>
+        <w:rPr>
+          <w:rStyle w:val="VerbatimChar"/>
+        </w:rPr>
+        <w:t xml:space="preserve">## $MS_METABOLITE_DATA</w:t>
+      </w:r>
+      <w:r>
+        <w:br/>
+      </w:r>
+      <w:r>
+        <w:rPr>
+          <w:rStyle w:val="VerbatimChar"/>
+        </w:rPr>
+        <w:t xml:space="preserve">## $MS_METABOLITE_DATA$Units</w:t>
+      </w:r>
+      <w:r>
+        <w:br/>
+      </w:r>
+      <w:r>
+        <w:rPr>
+          <w:rStyle w:val="VerbatimChar"/>
+        </w:rPr>
+        <w:t xml:space="preserve">## [1] "pg/mg tissue"</w:t>
+      </w:r>
+      <w:r>
+        <w:br/>
+      </w:r>
+      <w:r>
+        <w:rPr>
+          <w:rStyle w:val="VerbatimChar"/>
+        </w:rPr>
+        <w:t xml:space="preserve">## </w:t>
+      </w:r>
+      <w:r>
+        <w:br/>
+      </w:r>
+      <w:r>
+        <w:rPr>
+          <w:rStyle w:val="VerbatimChar"/>
+        </w:rPr>
+        <w:t xml:space="preserve">## $MS_METABOLITE_DATA$Data</w:t>
+      </w:r>
+      <w:r>
+        <w:br/>
+      </w:r>
+      <w:r>
+        <w:rPr>
+          <w:rStyle w:val="VerbatimChar"/>
+        </w:rPr>
+        <w:t xml:space="preserve">##               Metabolite S00017317 S00017315 S00017322 S00017316 S00017318</w:t>
+      </w:r>
+      <w:r>
+        <w:br/>
+      </w:r>
+      <w:r>
+        <w:rPr>
+          <w:rStyle w:val="VerbatimChar"/>
+        </w:rPr>
+        <w:t xml:space="preserve">## 1       11-deoxycortisol     0.570     0.610         0      0.31      2.68</w:t>
+      </w:r>
+      <w:r>
+        <w:br/>
+      </w:r>
+      <w:r>
+        <w:rPr>
+          <w:rStyle w:val="VerbatimChar"/>
+        </w:rPr>
+        <w:t xml:space="preserve">## 2                 11-DOC     1.760     0.480      3.74      0.97      3.05</w:t>
+      </w:r>
+      <w:r>
+        <w:br/>
+      </w:r>
+      <w:r>
+        <w:rPr>
+          <w:rStyle w:val="VerbatimChar"/>
+        </w:rPr>
+        <w:t xml:space="preserve">## 3 17-Hydroxyprogesterone     0.180     6.830     29.85    111.35     109.3</w:t>
+      </w:r>
+      <w:r>
+        <w:br/>
+      </w:r>
+      <w:r>
+        <w:rPr>
+          <w:rStyle w:val="VerbatimChar"/>
+        </w:rPr>
+        <w:t xml:space="preserve">## 4        Androstenedione     0.600     4.620      4.86      3.82      7.71</w:t>
+      </w:r>
+      <w:r>
+        <w:br/>
+      </w:r>
+      <w:r>
+        <w:rPr>
+          <w:rStyle w:val="VerbatimChar"/>
+        </w:rPr>
+        <w:t xml:space="preserve">## 5         Corticosterone     0.570                0.85                    </w:t>
+      </w:r>
+      <w:r>
+        <w:br/>
+      </w:r>
+      <w:r>
+        <w:rPr>
+          <w:rStyle w:val="VerbatimChar"/>
+        </w:rPr>
+        <w:t xml:space="preserve">## 6               Cortisol       6.1       3.3        23      24.1      20.1</w:t>
+      </w:r>
+      <w:r>
+        <w:br/>
+      </w:r>
+      <w:r>
+        <w:rPr>
+          <w:rStyle w:val="VerbatimChar"/>
+        </w:rPr>
+        <w:t xml:space="preserve">## 7              Cortisone       8.9       2.8         6        11      14.3</w:t>
+      </w:r>
+      <w:r>
+        <w:br/>
+      </w:r>
+      <w:r>
+        <w:rPr>
+          <w:rStyle w:val="VerbatimChar"/>
+        </w:rPr>
+        <w:t xml:space="preserve">## 8           Progesterone     7.130     2.040      9.29      7.15     32.09</w:t>
+      </w:r>
+      <w:r>
+        <w:br/>
+      </w:r>
+      <w:r>
+        <w:rPr>
+          <w:rStyle w:val="VerbatimChar"/>
+        </w:rPr>
+        <w:t xml:space="preserve">## 9           Testosterone     0.540     0.300       1.1      0.71      1.59</w:t>
+      </w:r>
+      <w:r>
+        <w:br/>
+      </w:r>
+      <w:r>
+        <w:rPr>
+          <w:rStyle w:val="VerbatimChar"/>
+        </w:rPr>
+        <w:t xml:space="preserve">##   S00017319 S00017320 S00017321 S00017314</w:t>
+      </w:r>
+      <w:r>
+        <w:br/>
+      </w:r>
+      <w:r>
+        <w:rPr>
+          <w:rStyle w:val="VerbatimChar"/>
+        </w:rPr>
+        <w:t xml:space="preserve">## 1      0.26      0.93      3.33      1.43</w:t>
+      </w:r>
+      <w:r>
+        <w:br/>
+      </w:r>
+      <w:r>
+        <w:rPr>
+          <w:rStyle w:val="VerbatimChar"/>
+        </w:rPr>
+        <w:t xml:space="preserve">## 2      1.29      5.26      9.88      2.05</w:t>
+      </w:r>
+      <w:r>
+        <w:br/>
+      </w:r>
+      <w:r>
+        <w:rPr>
+          <w:rStyle w:val="VerbatimChar"/>
+        </w:rPr>
+        <w:t xml:space="preserve">## 3     53.91    337.19   2126.34     66.98</w:t>
+      </w:r>
+      <w:r>
+        <w:br/>
+      </w:r>
+      <w:r>
+        <w:rPr>
+          <w:rStyle w:val="VerbatimChar"/>
+        </w:rPr>
+        <w:t xml:space="preserve">## 4      8.01     17.09    105.27      4.02</w:t>
+      </w:r>
+      <w:r>
+        <w:br/>
+      </w:r>
+      <w:r>
+        <w:rPr>
+          <w:rStyle w:val="VerbatimChar"/>
+        </w:rPr>
+        <w:t xml:space="preserve">## 5      0.82                          0.63</w:t>
+      </w:r>
+      <w:r>
+        <w:br/>
+      </w:r>
+      <w:r>
+        <w:rPr>
+          <w:rStyle w:val="VerbatimChar"/>
+        </w:rPr>
+        <w:t xml:space="preserve">## 6      21.7     130.8     915.4      26.6</w:t>
+      </w:r>
+      <w:r>
+        <w:br/>
+      </w:r>
+      <w:r>
+        <w:rPr>
+          <w:rStyle w:val="VerbatimChar"/>
+        </w:rPr>
+        <w:t xml:space="preserve">## 7       8.4       5.1      16.6       6.2</w:t>
+      </w:r>
+      <w:r>
+        <w:br/>
+      </w:r>
+      <w:r>
+        <w:rPr>
+          <w:rStyle w:val="VerbatimChar"/>
+        </w:rPr>
+        <w:t xml:space="preserve">## 8      8.36     82.13    136.38     11.35</w:t>
+      </w:r>
+      <w:r>
+        <w:br/>
+      </w:r>
+      <w:r>
+        <w:rPr>
+          <w:rStyle w:val="VerbatimChar"/>
+        </w:rPr>
+        <w:t xml:space="preserve">## 9      0.29      2.59      2.41      0.46</w:t>
+      </w:r>
+      <w:r>
+        <w:br/>
+      </w:r>
+      <w:r>
+        <w:rPr>
+          <w:rStyle w:val="VerbatimChar"/>
+        </w:rPr>
+        <w:t xml:space="preserve">## </w:t>
+      </w:r>
+      <w:r>
+        <w:br/>
+      </w:r>
+      <w:r>
+        <w:rPr>
+          <w:rStyle w:val="VerbatimChar"/>
+        </w:rPr>
+        <w:t xml:space="preserve">## $MS_METABOLITE_DATA$Metabolites</w:t>
+      </w:r>
+      <w:r>
+        <w:br/>
+      </w:r>
+      <w:r>
+        <w:rPr>
+          <w:rStyle w:val="VerbatimChar"/>
+        </w:rPr>
+        <w:t xml:space="preserve">##               Metabolite PubChem CID</w:t>
+      </w:r>
+      <w:r>
+        <w:br/>
+      </w:r>
+      <w:r>
+        <w:rPr>
+          <w:rStyle w:val="VerbatimChar"/>
+        </w:rPr>
+        <w:t xml:space="preserve">## 1       11-deoxycortisol      440707</w:t>
+      </w:r>
+      <w:r>
+        <w:br/>
+      </w:r>
+      <w:r>
+        <w:rPr>
+          <w:rStyle w:val="VerbatimChar"/>
+        </w:rPr>
+        <w:t xml:space="preserve">## 2                 11-DOC        6166</w:t>
+      </w:r>
+      <w:r>
+        <w:br/>
+      </w:r>
+      <w:r>
+        <w:rPr>
+          <w:rStyle w:val="VerbatimChar"/>
+        </w:rPr>
+        <w:t xml:space="preserve">## 3 17-Hydroxyprogesterone        6238</w:t>
+      </w:r>
+      <w:r>
+        <w:br/>
+      </w:r>
+      <w:r>
+        <w:rPr>
+          <w:rStyle w:val="VerbatimChar"/>
+        </w:rPr>
+        <w:t xml:space="preserve">## 4        Androstenedione        6128</w:t>
+      </w:r>
+      <w:r>
+        <w:br/>
+      </w:r>
+      <w:r>
+        <w:rPr>
+          <w:rStyle w:val="VerbatimChar"/>
+        </w:rPr>
+        <w:t xml:space="preserve">## 5         Corticosterone        5753</w:t>
+      </w:r>
+      <w:r>
+        <w:br/>
+      </w:r>
+      <w:r>
+        <w:rPr>
+          <w:rStyle w:val="VerbatimChar"/>
+        </w:rPr>
+        <w:t xml:space="preserve">## 6               Cortisol        5754</w:t>
+      </w:r>
+      <w:r>
+        <w:br/>
+      </w:r>
+      <w:r>
+        <w:rPr>
+          <w:rStyle w:val="VerbatimChar"/>
+        </w:rPr>
+        <w:t xml:space="preserve">## 7              Cortisone      222786</w:t>
+      </w:r>
+      <w:r>
+        <w:br/>
+      </w:r>
+      <w:r>
+        <w:rPr>
+          <w:rStyle w:val="VerbatimChar"/>
+        </w:rPr>
+        <w:t xml:space="preserve">## 8           Progesterone        5994</w:t>
+      </w:r>
+      <w:r>
+        <w:br/>
+      </w:r>
+      <w:r>
+        <w:rPr>
+          <w:rStyle w:val="VerbatimChar"/>
+        </w:rPr>
+        <w:t xml:space="preserve">## 9           Testosterone        6013</w:t>
       </w:r>
     </w:p>
     <w:p>
@@ -7981,7 +8342,7 @@
         </w:numPr>
       </w:pPr>
       <w:r>
-        <w:t xml:space="preserve">ANÀLISI EXPLORATORI</w:t>
+        <w:t xml:space="preserve">REVISEM LA INFO DE L’OBJECTE</w:t>
       </w:r>
     </w:p>
     <w:p>
@@ -7990,6 +8351,797 @@
       </w:pPr>
       <w:r>
         <w:rPr>
+          <w:rStyle w:val="NormalTok"/>
+        </w:rPr>
+        <w:t xml:space="preserve">sample_df </w:t>
+      </w:r>
+      <w:r>
+        <w:rPr>
+          <w:rStyle w:val="OtherTok"/>
+        </w:rPr>
+        <w:t xml:space="preserve">&lt;-</w:t>
+      </w:r>
+      <w:r>
+        <w:rPr>
+          <w:rStyle w:val="NormalTok"/>
+        </w:rPr>
+        <w:t xml:space="preserve"> json_data</w:t>
+      </w:r>
+      <w:r>
+        <w:rPr>
+          <w:rStyle w:val="SpecialCharTok"/>
+        </w:rPr>
+        <w:t xml:space="preserve">$</w:t>
+      </w:r>
+      <w:r>
+        <w:rPr>
+          <w:rStyle w:val="NormalTok"/>
+        </w:rPr>
+        <w:t xml:space="preserve">SUBJECT_SAMPLE_FACTORS</w:t>
+      </w:r>
+      <w:r>
+        <w:br/>
+      </w:r>
+      <w:r>
+        <w:rPr>
+          <w:rStyle w:val="FunctionTok"/>
+        </w:rPr>
+        <w:t xml:space="preserve">colnames</w:t>
+      </w:r>
+      <w:r>
+        <w:rPr>
+          <w:rStyle w:val="NormalTok"/>
+        </w:rPr>
+        <w:t xml:space="preserve">(sample_df) </w:t>
+      </w:r>
+      <w:r>
+        <w:rPr>
+          <w:rStyle w:val="OtherTok"/>
+        </w:rPr>
+        <w:t xml:space="preserve">&lt;-</w:t>
+      </w:r>
+      <w:r>
+        <w:rPr>
+          <w:rStyle w:val="NormalTok"/>
+        </w:rPr>
+        <w:t xml:space="preserve"> </w:t>
+      </w:r>
+      <w:r>
+        <w:rPr>
+          <w:rStyle w:val="FunctionTok"/>
+        </w:rPr>
+        <w:t xml:space="preserve">c</w:t>
+      </w:r>
+      <w:r>
+        <w:rPr>
+          <w:rStyle w:val="NormalTok"/>
+        </w:rPr>
+        <w:t xml:space="preserve">(</w:t>
+      </w:r>
+      <w:r>
+        <w:rPr>
+          <w:rStyle w:val="StringTok"/>
+        </w:rPr>
+        <w:t xml:space="preserve">"Subject"</w:t>
+      </w:r>
+      <w:r>
+        <w:rPr>
+          <w:rStyle w:val="NormalTok"/>
+        </w:rPr>
+        <w:t xml:space="preserve">, </w:t>
+      </w:r>
+      <w:r>
+        <w:rPr>
+          <w:rStyle w:val="StringTok"/>
+        </w:rPr>
+        <w:t xml:space="preserve">"SampleID"</w:t>
+      </w:r>
+      <w:r>
+        <w:rPr>
+          <w:rStyle w:val="NormalTok"/>
+        </w:rPr>
+        <w:t xml:space="preserve">, </w:t>
+      </w:r>
+      <w:r>
+        <w:rPr>
+          <w:rStyle w:val="StringTok"/>
+        </w:rPr>
+        <w:t xml:space="preserve">"Factors"</w:t>
+      </w:r>
+      <w:r>
+        <w:rPr>
+          <w:rStyle w:val="NormalTok"/>
+        </w:rPr>
+        <w:t xml:space="preserve">)</w:t>
+      </w:r>
+      <w:r>
+        <w:br/>
+      </w:r>
+      <w:r>
+        <w:br/>
+      </w:r>
+      <w:r>
+        <w:rPr>
+          <w:rStyle w:val="NormalTok"/>
+        </w:rPr>
+        <w:t xml:space="preserve">colData </w:t>
+      </w:r>
+      <w:r>
+        <w:rPr>
+          <w:rStyle w:val="OtherTok"/>
+        </w:rPr>
+        <w:t xml:space="preserve">&lt;-</w:t>
+      </w:r>
+      <w:r>
+        <w:rPr>
+          <w:rStyle w:val="NormalTok"/>
+        </w:rPr>
+        <w:t xml:space="preserve"> </w:t>
+      </w:r>
+      <w:r>
+        <w:rPr>
+          <w:rStyle w:val="FunctionTok"/>
+        </w:rPr>
+        <w:t xml:space="preserve">data.frame</w:t>
+      </w:r>
+      <w:r>
+        <w:rPr>
+          <w:rStyle w:val="NormalTok"/>
+        </w:rPr>
+        <w:t xml:space="preserve">(</w:t>
+      </w:r>
+      <w:r>
+        <w:br/>
+      </w:r>
+      <w:r>
+        <w:rPr>
+          <w:rStyle w:val="NormalTok"/>
+        </w:rPr>
+        <w:t xml:space="preserve">  </w:t>
+      </w:r>
+      <w:r>
+        <w:rPr>
+          <w:rStyle w:val="AttributeTok"/>
+        </w:rPr>
+        <w:t xml:space="preserve">Factor =</w:t>
+      </w:r>
+      <w:r>
+        <w:rPr>
+          <w:rStyle w:val="NormalTok"/>
+        </w:rPr>
+        <w:t xml:space="preserve"> sample_df</w:t>
+      </w:r>
+      <w:r>
+        <w:rPr>
+          <w:rStyle w:val="SpecialCharTok"/>
+        </w:rPr>
+        <w:t xml:space="preserve">$</w:t>
+      </w:r>
+      <w:r>
+        <w:rPr>
+          <w:rStyle w:val="NormalTok"/>
+        </w:rPr>
+        <w:t xml:space="preserve">Factors,</w:t>
+      </w:r>
+      <w:r>
+        <w:br/>
+      </w:r>
+      <w:r>
+        <w:rPr>
+          <w:rStyle w:val="NormalTok"/>
+        </w:rPr>
+        <w:t xml:space="preserve">  </w:t>
+      </w:r>
+      <w:r>
+        <w:rPr>
+          <w:rStyle w:val="AttributeTok"/>
+        </w:rPr>
+        <w:t xml:space="preserve">row.names =</w:t>
+      </w:r>
+      <w:r>
+        <w:rPr>
+          <w:rStyle w:val="NormalTok"/>
+        </w:rPr>
+        <w:t xml:space="preserve"> sample_df</w:t>
+      </w:r>
+      <w:r>
+        <w:rPr>
+          <w:rStyle w:val="SpecialCharTok"/>
+        </w:rPr>
+        <w:t xml:space="preserve">$</w:t>
+      </w:r>
+      <w:r>
+        <w:rPr>
+          <w:rStyle w:val="NormalTok"/>
+        </w:rPr>
+        <w:t xml:space="preserve">SampleID</w:t>
+      </w:r>
+      <w:r>
+        <w:br/>
+      </w:r>
+      <w:r>
+        <w:rPr>
+          <w:rStyle w:val="NormalTok"/>
+        </w:rPr>
+        <w:t xml:space="preserve">)</w:t>
+      </w:r>
+      <w:r>
+        <w:br/>
+      </w:r>
+      <w:r>
+        <w:br/>
+      </w:r>
+      <w:r>
+        <w:rPr>
+          <w:rStyle w:val="NormalTok"/>
+        </w:rPr>
+        <w:t xml:space="preserve">metabolite_data </w:t>
+      </w:r>
+      <w:r>
+        <w:rPr>
+          <w:rStyle w:val="OtherTok"/>
+        </w:rPr>
+        <w:t xml:space="preserve">&lt;-</w:t>
+      </w:r>
+      <w:r>
+        <w:rPr>
+          <w:rStyle w:val="NormalTok"/>
+        </w:rPr>
+        <w:t xml:space="preserve"> json_data</w:t>
+      </w:r>
+      <w:r>
+        <w:rPr>
+          <w:rStyle w:val="SpecialCharTok"/>
+        </w:rPr>
+        <w:t xml:space="preserve">$</w:t>
+      </w:r>
+      <w:r>
+        <w:rPr>
+          <w:rStyle w:val="NormalTok"/>
+        </w:rPr>
+        <w:t xml:space="preserve">MS_METABOLITE_DATA</w:t>
+      </w:r>
+      <w:r>
+        <w:rPr>
+          <w:rStyle w:val="SpecialCharTok"/>
+        </w:rPr>
+        <w:t xml:space="preserve">$</w:t>
+      </w:r>
+      <w:r>
+        <w:rPr>
+          <w:rStyle w:val="NormalTok"/>
+        </w:rPr>
+        <w:t xml:space="preserve">Data</w:t>
+      </w:r>
+      <w:r>
+        <w:br/>
+      </w:r>
+      <w:r>
+        <w:rPr>
+          <w:rStyle w:val="FunctionTok"/>
+        </w:rPr>
+        <w:t xml:space="preserve">rownames</w:t>
+      </w:r>
+      <w:r>
+        <w:rPr>
+          <w:rStyle w:val="NormalTok"/>
+        </w:rPr>
+        <w:t xml:space="preserve">(metabolite_data) </w:t>
+      </w:r>
+      <w:r>
+        <w:rPr>
+          <w:rStyle w:val="OtherTok"/>
+        </w:rPr>
+        <w:t xml:space="preserve">&lt;-</w:t>
+      </w:r>
+      <w:r>
+        <w:rPr>
+          <w:rStyle w:val="NormalTok"/>
+        </w:rPr>
+        <w:t xml:space="preserve"> metabolite_data</w:t>
+      </w:r>
+      <w:r>
+        <w:rPr>
+          <w:rStyle w:val="SpecialCharTok"/>
+        </w:rPr>
+        <w:t xml:space="preserve">$</w:t>
+      </w:r>
+      <w:r>
+        <w:rPr>
+          <w:rStyle w:val="NormalTok"/>
+        </w:rPr>
+        <w:t xml:space="preserve">Metabolite</w:t>
+      </w:r>
+      <w:r>
+        <w:br/>
+      </w:r>
+      <w:r>
+        <w:rPr>
+          <w:rStyle w:val="NormalTok"/>
+        </w:rPr>
+        <w:t xml:space="preserve">metabolite_data </w:t>
+      </w:r>
+      <w:r>
+        <w:rPr>
+          <w:rStyle w:val="OtherTok"/>
+        </w:rPr>
+        <w:t xml:space="preserve">&lt;-</w:t>
+      </w:r>
+      <w:r>
+        <w:rPr>
+          <w:rStyle w:val="NormalTok"/>
+        </w:rPr>
+        <w:t xml:space="preserve"> metabolite_data[, </w:t>
+      </w:r>
+      <w:r>
+        <w:rPr>
+          <w:rStyle w:val="SpecialCharTok"/>
+        </w:rPr>
+        <w:t xml:space="preserve">-</w:t>
+      </w:r>
+      <w:r>
+        <w:rPr>
+          <w:rStyle w:val="DecValTok"/>
+        </w:rPr>
+        <w:t xml:space="preserve">1</w:t>
+      </w:r>
+      <w:r>
+        <w:rPr>
+          <w:rStyle w:val="NormalTok"/>
+        </w:rPr>
+        <w:t xml:space="preserve">]</w:t>
+      </w:r>
+      <w:r>
+        <w:br/>
+      </w:r>
+      <w:r>
+        <w:br/>
+      </w:r>
+      <w:r>
+        <w:rPr>
+          <w:rStyle w:val="NormalTok"/>
+        </w:rPr>
+        <w:t xml:space="preserve">assay_matrix </w:t>
+      </w:r>
+      <w:r>
+        <w:rPr>
+          <w:rStyle w:val="OtherTok"/>
+        </w:rPr>
+        <w:t xml:space="preserve">&lt;-</w:t>
+      </w:r>
+      <w:r>
+        <w:rPr>
+          <w:rStyle w:val="NormalTok"/>
+        </w:rPr>
+        <w:t xml:space="preserve"> </w:t>
+      </w:r>
+      <w:r>
+        <w:rPr>
+          <w:rStyle w:val="FunctionTok"/>
+        </w:rPr>
+        <w:t xml:space="preserve">as.matrix</w:t>
+      </w:r>
+      <w:r>
+        <w:rPr>
+          <w:rStyle w:val="NormalTok"/>
+        </w:rPr>
+        <w:t xml:space="preserve">(metabolite_data)</w:t>
+      </w:r>
+      <w:r>
+        <w:br/>
+      </w:r>
+      <w:r>
+        <w:rPr>
+          <w:rStyle w:val="FunctionTok"/>
+        </w:rPr>
+        <w:t xml:space="preserve">mode</w:t>
+      </w:r>
+      <w:r>
+        <w:rPr>
+          <w:rStyle w:val="NormalTok"/>
+        </w:rPr>
+        <w:t xml:space="preserve">(assay_matrix) </w:t>
+      </w:r>
+      <w:r>
+        <w:rPr>
+          <w:rStyle w:val="OtherTok"/>
+        </w:rPr>
+        <w:t xml:space="preserve">&lt;-</w:t>
+      </w:r>
+      <w:r>
+        <w:rPr>
+          <w:rStyle w:val="NormalTok"/>
+        </w:rPr>
+        <w:t xml:space="preserve"> </w:t>
+      </w:r>
+      <w:r>
+        <w:rPr>
+          <w:rStyle w:val="StringTok"/>
+        </w:rPr>
+        <w:t xml:space="preserve">"numeric"</w:t>
+      </w:r>
+      <w:r>
+        <w:br/>
+      </w:r>
+      <w:r>
+        <w:rPr>
+          <w:rStyle w:val="NormalTok"/>
+        </w:rPr>
+        <w:t xml:space="preserve">assay_matrix </w:t>
+      </w:r>
+      <w:r>
+        <w:rPr>
+          <w:rStyle w:val="OtherTok"/>
+        </w:rPr>
+        <w:t xml:space="preserve">&lt;-</w:t>
+      </w:r>
+      <w:r>
+        <w:rPr>
+          <w:rStyle w:val="NormalTok"/>
+        </w:rPr>
+        <w:t xml:space="preserve"> assay_matrix[, </w:t>
+      </w:r>
+      <w:r>
+        <w:rPr>
+          <w:rStyle w:val="FunctionTok"/>
+        </w:rPr>
+        <w:t xml:space="preserve">rownames</w:t>
+      </w:r>
+      <w:r>
+        <w:rPr>
+          <w:rStyle w:val="NormalTok"/>
+        </w:rPr>
+        <w:t xml:space="preserve">(colData), drop </w:t>
+      </w:r>
+      <w:r>
+        <w:rPr>
+          <w:rStyle w:val="OtherTok"/>
+        </w:rPr>
+        <w:t xml:space="preserve">=</w:t>
+      </w:r>
+      <w:r>
+        <w:rPr>
+          <w:rStyle w:val="NormalTok"/>
+        </w:rPr>
+        <w:t xml:space="preserve"> </w:t>
+      </w:r>
+      <w:r>
+        <w:rPr>
+          <w:rStyle w:val="ConstantTok"/>
+        </w:rPr>
+        <w:t xml:space="preserve">FALSE</w:t>
+      </w:r>
+      <w:r>
+        <w:rPr>
+          <w:rStyle w:val="NormalTok"/>
+        </w:rPr>
+        <w:t xml:space="preserve">]</w:t>
+      </w:r>
+      <w:r>
+        <w:br/>
+      </w:r>
+      <w:r>
+        <w:br/>
+      </w:r>
+      <w:r>
+        <w:rPr>
+          <w:rStyle w:val="NormalTok"/>
+        </w:rPr>
+        <w:t xml:space="preserve">poma_obj </w:t>
+      </w:r>
+      <w:r>
+        <w:rPr>
+          <w:rStyle w:val="OtherTok"/>
+        </w:rPr>
+        <w:t xml:space="preserve">&lt;-</w:t>
+      </w:r>
+      <w:r>
+        <w:rPr>
+          <w:rStyle w:val="NormalTok"/>
+        </w:rPr>
+        <w:t xml:space="preserve"> </w:t>
+      </w:r>
+      <w:r>
+        <w:rPr>
+          <w:rStyle w:val="FunctionTok"/>
+        </w:rPr>
+        <w:t xml:space="preserve">SummarizedExperiment</w:t>
+      </w:r>
+      <w:r>
+        <w:rPr>
+          <w:rStyle w:val="NormalTok"/>
+        </w:rPr>
+        <w:t xml:space="preserve">(</w:t>
+      </w:r>
+      <w:r>
+        <w:br/>
+      </w:r>
+      <w:r>
+        <w:rPr>
+          <w:rStyle w:val="NormalTok"/>
+        </w:rPr>
+        <w:t xml:space="preserve">  </w:t>
+      </w:r>
+      <w:r>
+        <w:rPr>
+          <w:rStyle w:val="AttributeTok"/>
+        </w:rPr>
+        <w:t xml:space="preserve">assays =</w:t>
+      </w:r>
+      <w:r>
+        <w:rPr>
+          <w:rStyle w:val="NormalTok"/>
+        </w:rPr>
+        <w:t xml:space="preserve"> </w:t>
+      </w:r>
+      <w:r>
+        <w:rPr>
+          <w:rStyle w:val="FunctionTok"/>
+        </w:rPr>
+        <w:t xml:space="preserve">list</w:t>
+      </w:r>
+      <w:r>
+        <w:rPr>
+          <w:rStyle w:val="NormalTok"/>
+        </w:rPr>
+        <w:t xml:space="preserve">(</w:t>
+      </w:r>
+      <w:r>
+        <w:rPr>
+          <w:rStyle w:val="AttributeTok"/>
+        </w:rPr>
+        <w:t xml:space="preserve">counts =</w:t>
+      </w:r>
+      <w:r>
+        <w:rPr>
+          <w:rStyle w:val="NormalTok"/>
+        </w:rPr>
+        <w:t xml:space="preserve"> assay_matrix),</w:t>
+      </w:r>
+      <w:r>
+        <w:br/>
+      </w:r>
+      <w:r>
+        <w:rPr>
+          <w:rStyle w:val="NormalTok"/>
+        </w:rPr>
+        <w:t xml:space="preserve">  </w:t>
+      </w:r>
+      <w:r>
+        <w:rPr>
+          <w:rStyle w:val="AttributeTok"/>
+        </w:rPr>
+        <w:t xml:space="preserve">colData =</w:t>
+      </w:r>
+      <w:r>
+        <w:rPr>
+          <w:rStyle w:val="NormalTok"/>
+        </w:rPr>
+        <w:t xml:space="preserve"> colData</w:t>
+      </w:r>
+      <w:r>
+        <w:br/>
+      </w:r>
+      <w:r>
+        <w:rPr>
+          <w:rStyle w:val="NormalTok"/>
+        </w:rPr>
+        <w:t xml:space="preserve">)</w:t>
+      </w:r>
+      <w:r>
+        <w:br/>
+      </w:r>
+      <w:r>
+        <w:br/>
+      </w:r>
+      <w:r>
+        <w:rPr>
+          <w:rStyle w:val="NormalTok"/>
+        </w:rPr>
+        <w:t xml:space="preserve">poma_obj </w:t>
+      </w:r>
+      <w:r>
+        <w:rPr>
+          <w:rStyle w:val="OtherTok"/>
+        </w:rPr>
+        <w:t xml:space="preserve">&lt;-</w:t>
+      </w:r>
+      <w:r>
+        <w:rPr>
+          <w:rStyle w:val="NormalTok"/>
+        </w:rPr>
+        <w:t xml:space="preserve"> </w:t>
+      </w:r>
+      <w:r>
+        <w:rPr>
+          <w:rStyle w:val="FunctionTok"/>
+        </w:rPr>
+        <w:t xml:space="preserve">PomaImpute</w:t>
+      </w:r>
+      <w:r>
+        <w:rPr>
+          <w:rStyle w:val="NormalTok"/>
+        </w:rPr>
+        <w:t xml:space="preserve">(poma_obj, </w:t>
+      </w:r>
+      <w:r>
+        <w:rPr>
+          <w:rStyle w:val="AttributeTok"/>
+        </w:rPr>
+        <w:t xml:space="preserve">method =</w:t>
+      </w:r>
+      <w:r>
+        <w:rPr>
+          <w:rStyle w:val="NormalTok"/>
+        </w:rPr>
+        <w:t xml:space="preserve"> </w:t>
+      </w:r>
+      <w:r>
+        <w:rPr>
+          <w:rStyle w:val="StringTok"/>
+        </w:rPr>
+        <w:t xml:space="preserve">"knn"</w:t>
+      </w:r>
+      <w:r>
+        <w:rPr>
+          <w:rStyle w:val="NormalTok"/>
+        </w:rPr>
+        <w:t xml:space="preserve">, </w:t>
+      </w:r>
+      <w:r>
+        <w:rPr>
+          <w:rStyle w:val="AttributeTok"/>
+        </w:rPr>
+        <w:t xml:space="preserve">zeros_as_na =</w:t>
+      </w:r>
+      <w:r>
+        <w:rPr>
+          <w:rStyle w:val="NormalTok"/>
+        </w:rPr>
+        <w:t xml:space="preserve"> </w:t>
+      </w:r>
+      <w:r>
+        <w:rPr>
+          <w:rStyle w:val="ConstantTok"/>
+        </w:rPr>
+        <w:t xml:space="preserve">TRUE</w:t>
+      </w:r>
+      <w:r>
+        <w:rPr>
+          <w:rStyle w:val="NormalTok"/>
+        </w:rPr>
+        <w:t xml:space="preserve">, </w:t>
+      </w:r>
+      <w:r>
+        <w:rPr>
+          <w:rStyle w:val="AttributeTok"/>
+        </w:rPr>
+        <w:t xml:space="preserve">remove_na =</w:t>
+      </w:r>
+      <w:r>
+        <w:rPr>
+          <w:rStyle w:val="NormalTok"/>
+        </w:rPr>
+        <w:t xml:space="preserve"> </w:t>
+      </w:r>
+      <w:r>
+        <w:rPr>
+          <w:rStyle w:val="ConstantTok"/>
+        </w:rPr>
+        <w:t xml:space="preserve">TRUE</w:t>
+      </w:r>
+      <w:r>
+        <w:rPr>
+          <w:rStyle w:val="NormalTok"/>
+        </w:rPr>
+        <w:t xml:space="preserve">, </w:t>
+      </w:r>
+      <w:r>
+        <w:rPr>
+          <w:rStyle w:val="AttributeTok"/>
+        </w:rPr>
+        <w:t xml:space="preserve">cutoff =</w:t>
+      </w:r>
+      <w:r>
+        <w:rPr>
+          <w:rStyle w:val="NormalTok"/>
+        </w:rPr>
+        <w:t xml:space="preserve"> </w:t>
+      </w:r>
+      <w:r>
+        <w:rPr>
+          <w:rStyle w:val="DecValTok"/>
+        </w:rPr>
+        <w:t xml:space="preserve">20</w:t>
+      </w:r>
+      <w:r>
+        <w:rPr>
+          <w:rStyle w:val="NormalTok"/>
+        </w:rPr>
+        <w:t xml:space="preserve">)</w:t>
+      </w:r>
+    </w:p>
+    <w:p>
+      <w:pPr>
+        <w:pStyle w:val="SourceCode"/>
+      </w:pPr>
+      <w:r>
+        <w:rPr>
+          <w:rStyle w:val="VerbatimChar"/>
+        </w:rPr>
+        <w:t xml:space="preserve">## 1 features removed.</w:t>
+      </w:r>
+    </w:p>
+    <w:p>
+      <w:pPr>
+        <w:pStyle w:val="SourceCode"/>
+      </w:pPr>
+      <w:r>
+        <w:rPr>
+          <w:rStyle w:val="FunctionTok"/>
+        </w:rPr>
+        <w:t xml:space="preserve">sum</w:t>
+      </w:r>
+      <w:r>
+        <w:rPr>
+          <w:rStyle w:val="NormalTok"/>
+        </w:rPr>
+        <w:t xml:space="preserve">(</w:t>
+      </w:r>
+      <w:r>
+        <w:rPr>
+          <w:rStyle w:val="FunctionTok"/>
+        </w:rPr>
+        <w:t xml:space="preserve">is.na</w:t>
+      </w:r>
+      <w:r>
+        <w:rPr>
+          <w:rStyle w:val="NormalTok"/>
+        </w:rPr>
+        <w:t xml:space="preserve">(</w:t>
+      </w:r>
+      <w:r>
+        <w:rPr>
+          <w:rStyle w:val="FunctionTok"/>
+        </w:rPr>
+        <w:t xml:space="preserve">assay</w:t>
+      </w:r>
+      <w:r>
+        <w:rPr>
+          <w:rStyle w:val="NormalTok"/>
+        </w:rPr>
+        <w:t xml:space="preserve">(poma_obj)))</w:t>
+      </w:r>
+    </w:p>
+    <w:p>
+      <w:pPr>
+        <w:pStyle w:val="SourceCode"/>
+      </w:pPr>
+      <w:r>
+        <w:rPr>
+          <w:rStyle w:val="VerbatimChar"/>
+        </w:rPr>
+        <w:t xml:space="preserve">## [1] 0</w:t>
+      </w:r>
+    </w:p>
+    <w:p>
+      <w:pPr>
+        <w:pStyle w:val="Compact"/>
+        <w:numPr>
+          <w:ilvl w:val="0"/>
+          <w:numId w:val="1004"/>
+        </w:numPr>
+      </w:pPr>
+      <w:r>
+        <w:t xml:space="preserve">ANÀLISI EXPLORATORI</w:t>
+      </w:r>
+    </w:p>
+    <w:p>
+      <w:pPr>
+        <w:pStyle w:val="SourceCode"/>
+      </w:pPr>
+      <w:r>
+        <w:rPr>
           <w:rStyle w:val="CommentTok"/>
         </w:rPr>
         <w:t xml:space="preserve"># MISSING VALUES #</w:t>
@@ -8002,6 +9154,199 @@
       </w:r>
       <w:r>
         <w:rPr>
+          <w:rStyle w:val="FunctionTok"/>
+        </w:rPr>
+        <w:t xml:space="preserve">is.na</w:t>
+      </w:r>
+      <w:r>
+        <w:rPr>
+          <w:rStyle w:val="NormalTok"/>
+        </w:rPr>
+        <w:t xml:space="preserve">(</w:t>
+      </w:r>
+      <w:r>
+        <w:rPr>
+          <w:rStyle w:val="FunctionTok"/>
+        </w:rPr>
+        <w:t xml:space="preserve">assay</w:t>
+      </w:r>
+      <w:r>
+        <w:rPr>
+          <w:rStyle w:val="NormalTok"/>
+        </w:rPr>
+        <w:t xml:space="preserve">(poma_obj))</w:t>
+      </w:r>
+    </w:p>
+    <w:p>
+      <w:pPr>
+        <w:pStyle w:val="SourceCode"/>
+      </w:pPr>
+      <w:r>
+        <w:rPr>
+          <w:rStyle w:val="VerbatimChar"/>
+        </w:rPr>
+        <w:t xml:space="preserve">##                        S00017314 S00017315 S00017316 S00017317 S00017318</w:t>
+      </w:r>
+      <w:r>
+        <w:br/>
+      </w:r>
+      <w:r>
+        <w:rPr>
+          <w:rStyle w:val="VerbatimChar"/>
+        </w:rPr>
+        <w:t xml:space="preserve">## 11-deoxycortisol           FALSE     FALSE     FALSE     FALSE     FALSE</w:t>
+      </w:r>
+      <w:r>
+        <w:br/>
+      </w:r>
+      <w:r>
+        <w:rPr>
+          <w:rStyle w:val="VerbatimChar"/>
+        </w:rPr>
+        <w:t xml:space="preserve">## 11-DOC                     FALSE     FALSE     FALSE     FALSE     FALSE</w:t>
+      </w:r>
+      <w:r>
+        <w:br/>
+      </w:r>
+      <w:r>
+        <w:rPr>
+          <w:rStyle w:val="VerbatimChar"/>
+        </w:rPr>
+        <w:t xml:space="preserve">## 17-Hydroxyprogesterone     FALSE     FALSE     FALSE     FALSE     FALSE</w:t>
+      </w:r>
+      <w:r>
+        <w:br/>
+      </w:r>
+      <w:r>
+        <w:rPr>
+          <w:rStyle w:val="VerbatimChar"/>
+        </w:rPr>
+        <w:t xml:space="preserve">## Androstenedione            FALSE     FALSE     FALSE     FALSE     FALSE</w:t>
+      </w:r>
+      <w:r>
+        <w:br/>
+      </w:r>
+      <w:r>
+        <w:rPr>
+          <w:rStyle w:val="VerbatimChar"/>
+        </w:rPr>
+        <w:t xml:space="preserve">## Cortisol                   FALSE     FALSE     FALSE     FALSE     FALSE</w:t>
+      </w:r>
+      <w:r>
+        <w:br/>
+      </w:r>
+      <w:r>
+        <w:rPr>
+          <w:rStyle w:val="VerbatimChar"/>
+        </w:rPr>
+        <w:t xml:space="preserve">## Cortisone                  FALSE     FALSE     FALSE     FALSE     FALSE</w:t>
+      </w:r>
+      <w:r>
+        <w:br/>
+      </w:r>
+      <w:r>
+        <w:rPr>
+          <w:rStyle w:val="VerbatimChar"/>
+        </w:rPr>
+        <w:t xml:space="preserve">## Progesterone               FALSE     FALSE     FALSE     FALSE     FALSE</w:t>
+      </w:r>
+      <w:r>
+        <w:br/>
+      </w:r>
+      <w:r>
+        <w:rPr>
+          <w:rStyle w:val="VerbatimChar"/>
+        </w:rPr>
+        <w:t xml:space="preserve">## Testosterone               FALSE     FALSE     FALSE     FALSE     FALSE</w:t>
+      </w:r>
+      <w:r>
+        <w:br/>
+      </w:r>
+      <w:r>
+        <w:rPr>
+          <w:rStyle w:val="VerbatimChar"/>
+        </w:rPr>
+        <w:t xml:space="preserve">##                        S00017319 S00017320 S00017321 S00017322</w:t>
+      </w:r>
+      <w:r>
+        <w:br/>
+      </w:r>
+      <w:r>
+        <w:rPr>
+          <w:rStyle w:val="VerbatimChar"/>
+        </w:rPr>
+        <w:t xml:space="preserve">## 11-deoxycortisol           FALSE     FALSE     FALSE     FALSE</w:t>
+      </w:r>
+      <w:r>
+        <w:br/>
+      </w:r>
+      <w:r>
+        <w:rPr>
+          <w:rStyle w:val="VerbatimChar"/>
+        </w:rPr>
+        <w:t xml:space="preserve">## 11-DOC                     FALSE     FALSE     FALSE     FALSE</w:t>
+      </w:r>
+      <w:r>
+        <w:br/>
+      </w:r>
+      <w:r>
+        <w:rPr>
+          <w:rStyle w:val="VerbatimChar"/>
+        </w:rPr>
+        <w:t xml:space="preserve">## 17-Hydroxyprogesterone     FALSE     FALSE     FALSE     FALSE</w:t>
+      </w:r>
+      <w:r>
+        <w:br/>
+      </w:r>
+      <w:r>
+        <w:rPr>
+          <w:rStyle w:val="VerbatimChar"/>
+        </w:rPr>
+        <w:t xml:space="preserve">## Androstenedione            FALSE     FALSE     FALSE     FALSE</w:t>
+      </w:r>
+      <w:r>
+        <w:br/>
+      </w:r>
+      <w:r>
+        <w:rPr>
+          <w:rStyle w:val="VerbatimChar"/>
+        </w:rPr>
+        <w:t xml:space="preserve">## Cortisol                   FALSE     FALSE     FALSE     FALSE</w:t>
+      </w:r>
+      <w:r>
+        <w:br/>
+      </w:r>
+      <w:r>
+        <w:rPr>
+          <w:rStyle w:val="VerbatimChar"/>
+        </w:rPr>
+        <w:t xml:space="preserve">## Cortisone                  FALSE     FALSE     FALSE     FALSE</w:t>
+      </w:r>
+      <w:r>
+        <w:br/>
+      </w:r>
+      <w:r>
+        <w:rPr>
+          <w:rStyle w:val="VerbatimChar"/>
+        </w:rPr>
+        <w:t xml:space="preserve">## Progesterone               FALSE     FALSE     FALSE     FALSE</w:t>
+      </w:r>
+      <w:r>
+        <w:br/>
+      </w:r>
+      <w:r>
+        <w:rPr>
+          <w:rStyle w:val="VerbatimChar"/>
+        </w:rPr>
+        <w:t xml:space="preserve">## Testosterone               FALSE     FALSE     FALSE     FALSE</w:t>
+      </w:r>
+    </w:p>
+    <w:p>
+      <w:pPr>
+        <w:pStyle w:val="SourceCode"/>
+      </w:pPr>
+      <w:r>
+        <w:rPr>
           <w:rStyle w:val="CommentTok"/>
         </w:rPr>
         <w:t xml:space="preserve">#Ja els hem netejat durant la preparació del SummarizedExperiment. Hem eliminat el metabolit 'Corticosterone' que no presentava dades per a totes les mostres.</w:t>
@@ -8025,118 +9370,298 @@
         <w:br/>
       </w:r>
       <w:r>
+        <w:rPr>
+          <w:rStyle w:val="NormalTok"/>
+        </w:rPr>
+        <w:t xml:space="preserve">normalized </w:t>
+      </w:r>
+      <w:r>
+        <w:rPr>
+          <w:rStyle w:val="OtherTok"/>
+        </w:rPr>
+        <w:t xml:space="preserve">&lt;-</w:t>
+      </w:r>
+      <w:r>
+        <w:rPr>
+          <w:rStyle w:val="NormalTok"/>
+        </w:rPr>
+        <w:t xml:space="preserve"> poma_obj </w:t>
+      </w:r>
+      <w:r>
+        <w:rPr>
+          <w:rStyle w:val="SpecialCharTok"/>
+        </w:rPr>
+        <w:t xml:space="preserve">%&gt;%</w:t>
+      </w:r>
+      <w:r>
+        <w:rPr>
+          <w:rStyle w:val="NormalTok"/>
+        </w:rPr>
+        <w:t xml:space="preserve"> </w:t>
+      </w:r>
+      <w:r>
+        <w:rPr>
+          <w:rStyle w:val="FunctionTok"/>
+        </w:rPr>
+        <w:t xml:space="preserve">PomaNorm</w:t>
+      </w:r>
+      <w:r>
+        <w:rPr>
+          <w:rStyle w:val="NormalTok"/>
+        </w:rPr>
+        <w:t xml:space="preserve">(</w:t>
+      </w:r>
+      <w:r>
+        <w:rPr>
+          <w:rStyle w:val="AttributeTok"/>
+        </w:rPr>
+        <w:t xml:space="preserve">method =</w:t>
+      </w:r>
+      <w:r>
+        <w:rPr>
+          <w:rStyle w:val="NormalTok"/>
+        </w:rPr>
+        <w:t xml:space="preserve"> </w:t>
+      </w:r>
+      <w:r>
+        <w:rPr>
+          <w:rStyle w:val="StringTok"/>
+        </w:rPr>
+        <w:t xml:space="preserve">"log_pareto"</w:t>
+      </w:r>
+      <w:r>
+        <w:rPr>
+          <w:rStyle w:val="NormalTok"/>
+        </w:rPr>
+        <w:t xml:space="preserve">)</w:t>
+      </w:r>
+      <w:r>
+        <w:br/>
+      </w:r>
+      <w:r>
+        <w:rPr>
+          <w:rStyle w:val="FunctionTok"/>
+        </w:rPr>
+        <w:t xml:space="preserve">colData</w:t>
+      </w:r>
+      <w:r>
+        <w:rPr>
+          <w:rStyle w:val="NormalTok"/>
+        </w:rPr>
+        <w:t xml:space="preserve">(normalized) </w:t>
+      </w:r>
+      <w:r>
+        <w:rPr>
+          <w:rStyle w:val="OtherTok"/>
+        </w:rPr>
+        <w:t xml:space="preserve">&lt;-</w:t>
+      </w:r>
+      <w:r>
+        <w:rPr>
+          <w:rStyle w:val="NormalTok"/>
+        </w:rPr>
+        <w:t xml:space="preserve"> </w:t>
+      </w:r>
+      <w:r>
+        <w:rPr>
+          <w:rStyle w:val="FunctionTok"/>
+        </w:rPr>
+        <w:t xml:space="preserve">colData</w:t>
+      </w:r>
+      <w:r>
+        <w:rPr>
+          <w:rStyle w:val="NormalTok"/>
+        </w:rPr>
+        <w:t xml:space="preserve">(poma_obj)</w:t>
+      </w:r>
+      <w:r>
+        <w:br/>
+      </w:r>
+      <w:r>
+        <w:br/>
+      </w:r>
+      <w:r>
+        <w:rPr>
+          <w:rStyle w:val="DocumentationTok"/>
+        </w:rPr>
+        <w:t xml:space="preserve">## BOXPLOTS ##</w:t>
+      </w:r>
+      <w:r>
+        <w:br/>
+      </w:r>
+      <w:r>
+        <w:br/>
+      </w:r>
+      <w:r>
+        <w:rPr>
+          <w:rStyle w:val="NormalTok"/>
+        </w:rPr>
+        <w:t xml:space="preserve">p1 </w:t>
+      </w:r>
+      <w:r>
+        <w:rPr>
+          <w:rStyle w:val="OtherTok"/>
+        </w:rPr>
+        <w:t xml:space="preserve">&lt;-</w:t>
+      </w:r>
+      <w:r>
+        <w:rPr>
+          <w:rStyle w:val="NormalTok"/>
+        </w:rPr>
+        <w:t xml:space="preserve"> </w:t>
+      </w:r>
+      <w:r>
+        <w:rPr>
+          <w:rStyle w:val="FunctionTok"/>
+        </w:rPr>
+        <w:t xml:space="preserve">PomaBoxplots</w:t>
+      </w:r>
+      <w:r>
+        <w:rPr>
+          <w:rStyle w:val="NormalTok"/>
+        </w:rPr>
+        <w:t xml:space="preserve">(poma_obj, </w:t>
+      </w:r>
+      <w:r>
+        <w:rPr>
+          <w:rStyle w:val="AttributeTok"/>
+        </w:rPr>
+        <w:t xml:space="preserve">x =</w:t>
+      </w:r>
+      <w:r>
+        <w:rPr>
+          <w:rStyle w:val="NormalTok"/>
+        </w:rPr>
+        <w:t xml:space="preserve"> </w:t>
+      </w:r>
+      <w:r>
+        <w:rPr>
+          <w:rStyle w:val="StringTok"/>
+        </w:rPr>
+        <w:t xml:space="preserve">"samples"</w:t>
+      </w:r>
+      <w:r>
+        <w:rPr>
+          <w:rStyle w:val="NormalTok"/>
+        </w:rPr>
+        <w:t xml:space="preserve">, </w:t>
+      </w:r>
+      <w:r>
+        <w:rPr>
+          <w:rStyle w:val="AttributeTok"/>
+        </w:rPr>
+        <w:t xml:space="preserve">feature_name =</w:t>
+      </w:r>
+      <w:r>
+        <w:rPr>
+          <w:rStyle w:val="NormalTok"/>
+        </w:rPr>
+        <w:t xml:space="preserve"> </w:t>
+      </w:r>
+      <w:r>
+        <w:rPr>
+          <w:rStyle w:val="ConstantTok"/>
+        </w:rPr>
+        <w:t xml:space="preserve">NULL</w:t>
+      </w:r>
+      <w:r>
+        <w:rPr>
+          <w:rStyle w:val="NormalTok"/>
+        </w:rPr>
+        <w:t xml:space="preserve">)</w:t>
+      </w:r>
+      <w:r>
+        <w:br/>
+      </w:r>
+      <w:r>
+        <w:rPr>
+          <w:rStyle w:val="NormalTok"/>
+        </w:rPr>
+        <w:t xml:space="preserve">p2 </w:t>
+      </w:r>
+      <w:r>
+        <w:rPr>
+          <w:rStyle w:val="OtherTok"/>
+        </w:rPr>
+        <w:t xml:space="preserve">&lt;-</w:t>
+      </w:r>
+      <w:r>
+        <w:rPr>
+          <w:rStyle w:val="NormalTok"/>
+        </w:rPr>
+        <w:t xml:space="preserve"> </w:t>
+      </w:r>
+      <w:r>
+        <w:rPr>
+          <w:rStyle w:val="FunctionTok"/>
+        </w:rPr>
+        <w:t xml:space="preserve">PomaBoxplots</w:t>
+      </w:r>
+      <w:r>
+        <w:rPr>
+          <w:rStyle w:val="NormalTok"/>
+        </w:rPr>
+        <w:t xml:space="preserve">(normalized, </w:t>
+      </w:r>
+      <w:r>
+        <w:rPr>
+          <w:rStyle w:val="AttributeTok"/>
+        </w:rPr>
+        <w:t xml:space="preserve">x =</w:t>
+      </w:r>
+      <w:r>
+        <w:rPr>
+          <w:rStyle w:val="NormalTok"/>
+        </w:rPr>
+        <w:t xml:space="preserve"> </w:t>
+      </w:r>
+      <w:r>
+        <w:rPr>
+          <w:rStyle w:val="StringTok"/>
+        </w:rPr>
+        <w:t xml:space="preserve">"samples"</w:t>
+      </w:r>
+      <w:r>
+        <w:rPr>
+          <w:rStyle w:val="NormalTok"/>
+        </w:rPr>
+        <w:t xml:space="preserve">, </w:t>
+      </w:r>
+      <w:r>
+        <w:rPr>
+          <w:rStyle w:val="AttributeTok"/>
+        </w:rPr>
+        <w:t xml:space="preserve">feature_name =</w:t>
+      </w:r>
+      <w:r>
+        <w:rPr>
+          <w:rStyle w:val="NormalTok"/>
+        </w:rPr>
+        <w:t xml:space="preserve"> </w:t>
+      </w:r>
+      <w:r>
+        <w:rPr>
+          <w:rStyle w:val="ConstantTok"/>
+        </w:rPr>
+        <w:t xml:space="preserve">NULL</w:t>
+      </w:r>
+      <w:r>
+        <w:rPr>
+          <w:rStyle w:val="NormalTok"/>
+        </w:rPr>
+        <w:t xml:space="preserve">)</w:t>
+      </w:r>
+      <w:r>
+        <w:br/>
+      </w:r>
+      <w:r>
         <w:br/>
       </w:r>
       <w:r>
         <w:rPr>
           <w:rStyle w:val="CommentTok"/>
         </w:rPr>
-        <w:t xml:space="preserve"># Dades en cru #</w:t>
-      </w:r>
-      <w:r>
-        <w:br/>
-      </w:r>
-      <w:r>
-        <w:rPr>
-          <w:rStyle w:val="NormalTok"/>
-        </w:rPr>
-        <w:t xml:space="preserve">p1</w:t>
-      </w:r>
-      <w:r>
-        <w:rPr>
-          <w:rStyle w:val="OtherTok"/>
-        </w:rPr>
-        <w:t xml:space="preserve">&lt;-</w:t>
-      </w:r>
-      <w:r>
-        <w:rPr>
-          <w:rStyle w:val="FunctionTok"/>
-        </w:rPr>
-        <w:t xml:space="preserve">PomaBoxplots</w:t>
-      </w:r>
-      <w:r>
-        <w:rPr>
-          <w:rStyle w:val="NormalTok"/>
-        </w:rPr>
-        <w:t xml:space="preserve">(</w:t>
-      </w:r>
-      <w:r>
-        <w:br/>
-      </w:r>
-      <w:r>
-        <w:rPr>
-          <w:rStyle w:val="NormalTok"/>
-        </w:rPr>
-        <w:t xml:space="preserve">  poma_obj, </w:t>
-      </w:r>
-      <w:r>
-        <w:br/>
-      </w:r>
-      <w:r>
-        <w:rPr>
-          <w:rStyle w:val="NormalTok"/>
-        </w:rPr>
-        <w:t xml:space="preserve">  </w:t>
-      </w:r>
-      <w:r>
-        <w:rPr>
-          <w:rStyle w:val="AttributeTok"/>
-        </w:rPr>
-        <w:t xml:space="preserve">x=</w:t>
-      </w:r>
-      <w:r>
-        <w:rPr>
-          <w:rStyle w:val="NormalTok"/>
-        </w:rPr>
-        <w:t xml:space="preserve"> </w:t>
-      </w:r>
-      <w:r>
-        <w:rPr>
-          <w:rStyle w:val="StringTok"/>
-        </w:rPr>
-        <w:t xml:space="preserve">"samples"</w:t>
-      </w:r>
-      <w:r>
-        <w:rPr>
-          <w:rStyle w:val="NormalTok"/>
-        </w:rPr>
-        <w:t xml:space="preserve">,</w:t>
-      </w:r>
-      <w:r>
-        <w:br/>
-      </w:r>
-      <w:r>
-        <w:rPr>
-          <w:rStyle w:val="NormalTok"/>
-        </w:rPr>
-        <w:t xml:space="preserve">  </w:t>
-      </w:r>
-      <w:r>
-        <w:rPr>
-          <w:rStyle w:val="AttributeTok"/>
-        </w:rPr>
-        <w:t xml:space="preserve">feature_name =</w:t>
-      </w:r>
-      <w:r>
-        <w:rPr>
-          <w:rStyle w:val="NormalTok"/>
-        </w:rPr>
-        <w:t xml:space="preserve"> </w:t>
-      </w:r>
-      <w:r>
-        <w:rPr>
-          <w:rStyle w:val="ConstantTok"/>
-        </w:rPr>
-        <w:t xml:space="preserve">NULL</w:t>
-      </w:r>
-      <w:r>
-        <w:rPr>
-          <w:rStyle w:val="NormalTok"/>
-        </w:rPr>
-        <w:t xml:space="preserve">,)</w:t>
-      </w:r>
-      <w:r>
-        <w:br/>
+        <w:t xml:space="preserve"># Mostrar los gráficos</w:t>
       </w:r>
       <w:r>
         <w:br/>
@@ -8207,192 +9732,6 @@
       </w:pPr>
       <w:r>
         <w:rPr>
-          <w:rStyle w:val="CommentTok"/>
-        </w:rPr>
-        <w:t xml:space="preserve"># Dades normalitzades</w:t>
-      </w:r>
-      <w:r>
-        <w:br/>
-      </w:r>
-      <w:r>
-        <w:rPr>
-          <w:rStyle w:val="NormalTok"/>
-        </w:rPr>
-        <w:t xml:space="preserve">normalized</w:t>
-      </w:r>
-      <w:r>
-        <w:rPr>
-          <w:rStyle w:val="OtherTok"/>
-        </w:rPr>
-        <w:t xml:space="preserve">&lt;-</w:t>
-      </w:r>
-      <w:r>
-        <w:rPr>
-          <w:rStyle w:val="NormalTok"/>
-        </w:rPr>
-        <w:t xml:space="preserve"> poma_obj  </w:t>
-      </w:r>
-      <w:r>
-        <w:rPr>
-          <w:rStyle w:val="SpecialCharTok"/>
-        </w:rPr>
-        <w:t xml:space="preserve">%&gt;%</w:t>
-      </w:r>
-      <w:r>
-        <w:rPr>
-          <w:rStyle w:val="NormalTok"/>
-        </w:rPr>
-        <w:t xml:space="preserve"> </w:t>
-      </w:r>
-      <w:r>
-        <w:br/>
-      </w:r>
-      <w:r>
-        <w:rPr>
-          <w:rStyle w:val="NormalTok"/>
-        </w:rPr>
-        <w:t xml:space="preserve">  </w:t>
-      </w:r>
-      <w:r>
-        <w:rPr>
-          <w:rStyle w:val="FunctionTok"/>
-        </w:rPr>
-        <w:t xml:space="preserve">PomaNorm</w:t>
-      </w:r>
-      <w:r>
-        <w:rPr>
-          <w:rStyle w:val="NormalTok"/>
-        </w:rPr>
-        <w:t xml:space="preserve">(</w:t>
-      </w:r>
-      <w:r>
-        <w:rPr>
-          <w:rStyle w:val="AttributeTok"/>
-        </w:rPr>
-        <w:t xml:space="preserve">method=</w:t>
-      </w:r>
-      <w:r>
-        <w:rPr>
-          <w:rStyle w:val="StringTok"/>
-        </w:rPr>
-        <w:t xml:space="preserve">"log_pareto"</w:t>
-      </w:r>
-      <w:r>
-        <w:rPr>
-          <w:rStyle w:val="NormalTok"/>
-        </w:rPr>
-        <w:t xml:space="preserve">)</w:t>
-      </w:r>
-      <w:r>
-        <w:br/>
-      </w:r>
-      <w:r>
-        <w:rPr>
-          <w:rStyle w:val="NormalTok"/>
-        </w:rPr>
-        <w:t xml:space="preserve">p2</w:t>
-      </w:r>
-      <w:r>
-        <w:rPr>
-          <w:rStyle w:val="OtherTok"/>
-        </w:rPr>
-        <w:t xml:space="preserve">&lt;-</w:t>
-      </w:r>
-      <w:r>
-        <w:rPr>
-          <w:rStyle w:val="FunctionTok"/>
-        </w:rPr>
-        <w:t xml:space="preserve">PomaBoxplots</w:t>
-      </w:r>
-      <w:r>
-        <w:rPr>
-          <w:rStyle w:val="NormalTok"/>
-        </w:rPr>
-        <w:t xml:space="preserve">(</w:t>
-      </w:r>
-      <w:r>
-        <w:br/>
-      </w:r>
-      <w:r>
-        <w:rPr>
-          <w:rStyle w:val="NormalTok"/>
-        </w:rPr>
-        <w:t xml:space="preserve">  normalized,</w:t>
-      </w:r>
-      <w:r>
-        <w:br/>
-      </w:r>
-      <w:r>
-        <w:rPr>
-          <w:rStyle w:val="NormalTok"/>
-        </w:rPr>
-        <w:t xml:space="preserve">  </w:t>
-      </w:r>
-      <w:r>
-        <w:rPr>
-          <w:rStyle w:val="AttributeTok"/>
-        </w:rPr>
-        <w:t xml:space="preserve">x=</w:t>
-      </w:r>
-      <w:r>
-        <w:rPr>
-          <w:rStyle w:val="NormalTok"/>
-        </w:rPr>
-        <w:t xml:space="preserve"> </w:t>
-      </w:r>
-      <w:r>
-        <w:rPr>
-          <w:rStyle w:val="StringTok"/>
-        </w:rPr>
-        <w:t xml:space="preserve">"samples"</w:t>
-      </w:r>
-      <w:r>
-        <w:rPr>
-          <w:rStyle w:val="NormalTok"/>
-        </w:rPr>
-        <w:t xml:space="preserve">,</w:t>
-      </w:r>
-      <w:r>
-        <w:br/>
-      </w:r>
-      <w:r>
-        <w:rPr>
-          <w:rStyle w:val="NormalTok"/>
-        </w:rPr>
-        <w:t xml:space="preserve">  </w:t>
-      </w:r>
-      <w:r>
-        <w:rPr>
-          <w:rStyle w:val="AttributeTok"/>
-        </w:rPr>
-        <w:t xml:space="preserve">feature_name =</w:t>
-      </w:r>
-      <w:r>
-        <w:rPr>
-          <w:rStyle w:val="NormalTok"/>
-        </w:rPr>
-        <w:t xml:space="preserve"> </w:t>
-      </w:r>
-      <w:r>
-        <w:rPr>
-          <w:rStyle w:val="ConstantTok"/>
-        </w:rPr>
-        <w:t xml:space="preserve">NULL</w:t>
-      </w:r>
-      <w:r>
-        <w:rPr>
-          <w:rStyle w:val="NormalTok"/>
-        </w:rPr>
-        <w:t xml:space="preserve">,)</w:t>
-      </w:r>
-      <w:r>
-        <w:br/>
-      </w:r>
-      <w:r>
-        <w:br/>
-      </w:r>
-      <w:r>
-        <w:rPr>
           <w:rStyle w:val="FunctionTok"/>
         </w:rPr>
         <w:t xml:space="preserve">print</w:t>
@@ -8451,6 +9790,732 @@
         </w:drawing>
       </w:r>
     </w:p>
+    <w:p>
+      <w:pPr>
+        <w:pStyle w:val="SourceCode"/>
+      </w:pPr>
+      <w:r>
+        <w:rPr>
+          <w:rStyle w:val="DocumentationTok"/>
+        </w:rPr>
+        <w:t xml:space="preserve">## DENSITY ##</w:t>
+      </w:r>
+      <w:r>
+        <w:br/>
+      </w:r>
+      <w:r>
+        <w:br/>
+      </w:r>
+      <w:r>
+        <w:rPr>
+          <w:rStyle w:val="CommentTok"/>
+        </w:rPr>
+        <w:t xml:space="preserve">#Arreglem els noms dels metabòlits que apareixen malament</w:t>
+      </w:r>
+      <w:r>
+        <w:br/>
+      </w:r>
+      <w:r>
+        <w:br/>
+      </w:r>
+      <w:r>
+        <w:rPr>
+          <w:rStyle w:val="NormalTok"/>
+        </w:rPr>
+        <w:t xml:space="preserve">feature_names </w:t>
+      </w:r>
+      <w:r>
+        <w:rPr>
+          <w:rStyle w:val="OtherTok"/>
+        </w:rPr>
+        <w:t xml:space="preserve">&lt;-</w:t>
+      </w:r>
+      <w:r>
+        <w:rPr>
+          <w:rStyle w:val="NormalTok"/>
+        </w:rPr>
+        <w:t xml:space="preserve"> json_data</w:t>
+      </w:r>
+      <w:r>
+        <w:rPr>
+          <w:rStyle w:val="SpecialCharTok"/>
+        </w:rPr>
+        <w:t xml:space="preserve">$</w:t>
+      </w:r>
+      <w:r>
+        <w:rPr>
+          <w:rStyle w:val="NormalTok"/>
+        </w:rPr>
+        <w:t xml:space="preserve">MS_METABOLITE_DATA</w:t>
+      </w:r>
+      <w:r>
+        <w:rPr>
+          <w:rStyle w:val="SpecialCharTok"/>
+        </w:rPr>
+        <w:t xml:space="preserve">$</w:t>
+      </w:r>
+      <w:r>
+        <w:rPr>
+          <w:rStyle w:val="NormalTok"/>
+        </w:rPr>
+        <w:t xml:space="preserve">Data</w:t>
+      </w:r>
+      <w:r>
+        <w:rPr>
+          <w:rStyle w:val="SpecialCharTok"/>
+        </w:rPr>
+        <w:t xml:space="preserve">$</w:t>
+      </w:r>
+      <w:r>
+        <w:rPr>
+          <w:rStyle w:val="NormalTok"/>
+        </w:rPr>
+        <w:t xml:space="preserve">Metabolite</w:t>
+      </w:r>
+      <w:r>
+        <w:br/>
+      </w:r>
+      <w:r>
+        <w:rPr>
+          <w:rStyle w:val="FunctionTok"/>
+        </w:rPr>
+        <w:t xml:space="preserve">print</w:t>
+      </w:r>
+      <w:r>
+        <w:rPr>
+          <w:rStyle w:val="NormalTok"/>
+        </w:rPr>
+        <w:t xml:space="preserve">(</w:t>
+      </w:r>
+      <w:r>
+        <w:rPr>
+          <w:rStyle w:val="FunctionTok"/>
+        </w:rPr>
+        <w:t xml:space="preserve">head</w:t>
+      </w:r>
+      <w:r>
+        <w:rPr>
+          <w:rStyle w:val="NormalTok"/>
+        </w:rPr>
+        <w:t xml:space="preserve">(feature_names))</w:t>
+      </w:r>
+    </w:p>
+    <w:p>
+      <w:pPr>
+        <w:pStyle w:val="SourceCode"/>
+      </w:pPr>
+      <w:r>
+        <w:rPr>
+          <w:rStyle w:val="VerbatimChar"/>
+        </w:rPr>
+        <w:t xml:space="preserve">## [1] "11-deoxycortisol"       "11-DOC"                 "17-Hydroxyprogesterone"</w:t>
+      </w:r>
+      <w:r>
+        <w:br/>
+      </w:r>
+      <w:r>
+        <w:rPr>
+          <w:rStyle w:val="VerbatimChar"/>
+        </w:rPr>
+        <w:t xml:space="preserve">## [4] "Androstenedione"        "Corticosterone"         "Cortisol"</w:t>
+      </w:r>
+    </w:p>
+    <w:p>
+      <w:pPr>
+        <w:pStyle w:val="SourceCode"/>
+      </w:pPr>
+      <w:r>
+        <w:rPr>
+          <w:rStyle w:val="NormalTok"/>
+        </w:rPr>
+        <w:t xml:space="preserve">feature_names</w:t>
+      </w:r>
+      <w:r>
+        <w:rPr>
+          <w:rStyle w:val="OtherTok"/>
+        </w:rPr>
+        <w:t xml:space="preserve">&lt;-</w:t>
+      </w:r>
+      <w:r>
+        <w:rPr>
+          <w:rStyle w:val="NormalTok"/>
+        </w:rPr>
+        <w:t xml:space="preserve">feature_names[</w:t>
+      </w:r>
+      <w:r>
+        <w:rPr>
+          <w:rStyle w:val="SpecialCharTok"/>
+        </w:rPr>
+        <w:t xml:space="preserve">-</w:t>
+      </w:r>
+      <w:r>
+        <w:rPr>
+          <w:rStyle w:val="DecValTok"/>
+        </w:rPr>
+        <w:t xml:space="preserve">5</w:t>
+      </w:r>
+      <w:r>
+        <w:rPr>
+          <w:rStyle w:val="NormalTok"/>
+        </w:rPr>
+        <w:t xml:space="preserve">]</w:t>
+      </w:r>
+      <w:r>
+        <w:br/>
+      </w:r>
+      <w:r>
+        <w:rPr>
+          <w:rStyle w:val="FunctionTok"/>
+        </w:rPr>
+        <w:t xml:space="preserve">length</w:t>
+      </w:r>
+      <w:r>
+        <w:rPr>
+          <w:rStyle w:val="NormalTok"/>
+        </w:rPr>
+        <w:t xml:space="preserve">(feature_names)</w:t>
+      </w:r>
+    </w:p>
+    <w:p>
+      <w:pPr>
+        <w:pStyle w:val="SourceCode"/>
+      </w:pPr>
+      <w:r>
+        <w:rPr>
+          <w:rStyle w:val="VerbatimChar"/>
+        </w:rPr>
+        <w:t xml:space="preserve">## [1] 8</w:t>
+      </w:r>
+    </w:p>
+    <w:p>
+      <w:pPr>
+        <w:pStyle w:val="SourceCode"/>
+      </w:pPr>
+      <w:r>
+        <w:rPr>
+          <w:rStyle w:val="FunctionTok"/>
+        </w:rPr>
+        <w:t xml:space="preserve">length</w:t>
+      </w:r>
+      <w:r>
+        <w:rPr>
+          <w:rStyle w:val="NormalTok"/>
+        </w:rPr>
+        <w:t xml:space="preserve">(</w:t>
+      </w:r>
+      <w:r>
+        <w:rPr>
+          <w:rStyle w:val="FunctionTok"/>
+        </w:rPr>
+        <w:t xml:space="preserve">assays</w:t>
+      </w:r>
+      <w:r>
+        <w:rPr>
+          <w:rStyle w:val="NormalTok"/>
+        </w:rPr>
+        <w:t xml:space="preserve">(poma_obj))</w:t>
+      </w:r>
+    </w:p>
+    <w:p>
+      <w:pPr>
+        <w:pStyle w:val="SourceCode"/>
+      </w:pPr>
+      <w:r>
+        <w:rPr>
+          <w:rStyle w:val="VerbatimChar"/>
+        </w:rPr>
+        <w:t xml:space="preserve">## [1] 1</w:t>
+      </w:r>
+    </w:p>
+    <w:p>
+      <w:pPr>
+        <w:pStyle w:val="SourceCode"/>
+      </w:pPr>
+      <w:r>
+        <w:rPr>
+          <w:rStyle w:val="CommentTok"/>
+        </w:rPr>
+        <w:t xml:space="preserve"># Asegurarte de que la longitud de 'feature_names' coincida con el número de filas de tu matriz de expresión</w:t>
+      </w:r>
+      <w:r>
+        <w:br/>
+      </w:r>
+      <w:r>
+        <w:rPr>
+          <w:rStyle w:val="ControlFlowTok"/>
+        </w:rPr>
+        <w:t xml:space="preserve">if</w:t>
+      </w:r>
+      <w:r>
+        <w:rPr>
+          <w:rStyle w:val="NormalTok"/>
+        </w:rPr>
+        <w:t xml:space="preserve"> (</w:t>
+      </w:r>
+      <w:r>
+        <w:rPr>
+          <w:rStyle w:val="FunctionTok"/>
+        </w:rPr>
+        <w:t xml:space="preserve">length</w:t>
+      </w:r>
+      <w:r>
+        <w:rPr>
+          <w:rStyle w:val="NormalTok"/>
+        </w:rPr>
+        <w:t xml:space="preserve">(feature_names) </w:t>
+      </w:r>
+      <w:r>
+        <w:rPr>
+          <w:rStyle w:val="SpecialCharTok"/>
+        </w:rPr>
+        <w:t xml:space="preserve">==</w:t>
+      </w:r>
+      <w:r>
+        <w:rPr>
+          <w:rStyle w:val="NormalTok"/>
+        </w:rPr>
+        <w:t xml:space="preserve"> </w:t>
+      </w:r>
+      <w:r>
+        <w:rPr>
+          <w:rStyle w:val="FunctionTok"/>
+        </w:rPr>
+        <w:t xml:space="preserve">nrow</w:t>
+      </w:r>
+      <w:r>
+        <w:rPr>
+          <w:rStyle w:val="NormalTok"/>
+        </w:rPr>
+        <w:t xml:space="preserve">(</w:t>
+      </w:r>
+      <w:r>
+        <w:rPr>
+          <w:rStyle w:val="FunctionTok"/>
+        </w:rPr>
+        <w:t xml:space="preserve">assays</w:t>
+      </w:r>
+      <w:r>
+        <w:rPr>
+          <w:rStyle w:val="NormalTok"/>
+        </w:rPr>
+        <w:t xml:space="preserve">(poma_obj)[[</w:t>
+      </w:r>
+      <w:r>
+        <w:rPr>
+          <w:rStyle w:val="DecValTok"/>
+        </w:rPr>
+        <w:t xml:space="preserve">1</w:t>
+      </w:r>
+      <w:r>
+        <w:rPr>
+          <w:rStyle w:val="NormalTok"/>
+        </w:rPr>
+        <w:t xml:space="preserve">]])) {</w:t>
+      </w:r>
+      <w:r>
+        <w:br/>
+      </w:r>
+      <w:r>
+        <w:rPr>
+          <w:rStyle w:val="NormalTok"/>
+        </w:rPr>
+        <w:t xml:space="preserve">  </w:t>
+      </w:r>
+      <w:r>
+        <w:rPr>
+          <w:rStyle w:val="CommentTok"/>
+        </w:rPr>
+        <w:t xml:space="preserve"># Asignar los nuevos nombres a las características en el objeto SummarizedExperiment</w:t>
+      </w:r>
+      <w:r>
+        <w:br/>
+      </w:r>
+      <w:r>
+        <w:rPr>
+          <w:rStyle w:val="NormalTok"/>
+        </w:rPr>
+        <w:t xml:space="preserve">  </w:t>
+      </w:r>
+      <w:r>
+        <w:rPr>
+          <w:rStyle w:val="FunctionTok"/>
+        </w:rPr>
+        <w:t xml:space="preserve">rownames</w:t>
+      </w:r>
+      <w:r>
+        <w:rPr>
+          <w:rStyle w:val="NormalTok"/>
+        </w:rPr>
+        <w:t xml:space="preserve">(</w:t>
+      </w:r>
+      <w:r>
+        <w:rPr>
+          <w:rStyle w:val="FunctionTok"/>
+        </w:rPr>
+        <w:t xml:space="preserve">assays</w:t>
+      </w:r>
+      <w:r>
+        <w:rPr>
+          <w:rStyle w:val="NormalTok"/>
+        </w:rPr>
+        <w:t xml:space="preserve">(poma_obj)[[</w:t>
+      </w:r>
+      <w:r>
+        <w:rPr>
+          <w:rStyle w:val="DecValTok"/>
+        </w:rPr>
+        <w:t xml:space="preserve">1</w:t>
+      </w:r>
+      <w:r>
+        <w:rPr>
+          <w:rStyle w:val="NormalTok"/>
+        </w:rPr>
+        <w:t xml:space="preserve">]]) </w:t>
+      </w:r>
+      <w:r>
+        <w:rPr>
+          <w:rStyle w:val="OtherTok"/>
+        </w:rPr>
+        <w:t xml:space="preserve">&lt;-</w:t>
+      </w:r>
+      <w:r>
+        <w:rPr>
+          <w:rStyle w:val="NormalTok"/>
+        </w:rPr>
+        <w:t xml:space="preserve"> feature_names</w:t>
+      </w:r>
+      <w:r>
+        <w:br/>
+      </w:r>
+      <w:r>
+        <w:rPr>
+          <w:rStyle w:val="NormalTok"/>
+        </w:rPr>
+        <w:t xml:space="preserve">} </w:t>
+      </w:r>
+      <w:r>
+        <w:rPr>
+          <w:rStyle w:val="ControlFlowTok"/>
+        </w:rPr>
+        <w:t xml:space="preserve">else</w:t>
+      </w:r>
+      <w:r>
+        <w:rPr>
+          <w:rStyle w:val="NormalTok"/>
+        </w:rPr>
+        <w:t xml:space="preserve"> {</w:t>
+      </w:r>
+      <w:r>
+        <w:br/>
+      </w:r>
+      <w:r>
+        <w:rPr>
+          <w:rStyle w:val="NormalTok"/>
+        </w:rPr>
+        <w:t xml:space="preserve">  </w:t>
+      </w:r>
+      <w:r>
+        <w:rPr>
+          <w:rStyle w:val="FunctionTok"/>
+        </w:rPr>
+        <w:t xml:space="preserve">stop</w:t>
+      </w:r>
+      <w:r>
+        <w:rPr>
+          <w:rStyle w:val="NormalTok"/>
+        </w:rPr>
+        <w:t xml:space="preserve">(</w:t>
+      </w:r>
+      <w:r>
+        <w:rPr>
+          <w:rStyle w:val="StringTok"/>
+        </w:rPr>
+        <w:t xml:space="preserve">"La longitud de los nombres de las características no coincide con el número de filas en la matriz de expresión."</w:t>
+      </w:r>
+      <w:r>
+        <w:rPr>
+          <w:rStyle w:val="NormalTok"/>
+        </w:rPr>
+        <w:t xml:space="preserve">)</w:t>
+      </w:r>
+      <w:r>
+        <w:br/>
+      </w:r>
+      <w:r>
+        <w:rPr>
+          <w:rStyle w:val="NormalTok"/>
+        </w:rPr>
+        <w:t xml:space="preserve">}</w:t>
+      </w:r>
+      <w:r>
+        <w:br/>
+      </w:r>
+      <w:r>
+        <w:br/>
+      </w:r>
+      <w:r>
+        <w:rPr>
+          <w:rStyle w:val="CommentTok"/>
+        </w:rPr>
+        <w:t xml:space="preserve"># Verifica los nuevos nombres de las características</w:t>
+      </w:r>
+      <w:r>
+        <w:br/>
+      </w:r>
+      <w:r>
+        <w:rPr>
+          <w:rStyle w:val="FunctionTok"/>
+        </w:rPr>
+        <w:t xml:space="preserve">print</w:t>
+      </w:r>
+      <w:r>
+        <w:rPr>
+          <w:rStyle w:val="NormalTok"/>
+        </w:rPr>
+        <w:t xml:space="preserve">(</w:t>
+      </w:r>
+      <w:r>
+        <w:rPr>
+          <w:rStyle w:val="FunctionTok"/>
+        </w:rPr>
+        <w:t xml:space="preserve">rownames</w:t>
+      </w:r>
+      <w:r>
+        <w:rPr>
+          <w:rStyle w:val="NormalTok"/>
+        </w:rPr>
+        <w:t xml:space="preserve">(</w:t>
+      </w:r>
+      <w:r>
+        <w:rPr>
+          <w:rStyle w:val="FunctionTok"/>
+        </w:rPr>
+        <w:t xml:space="preserve">assays</w:t>
+      </w:r>
+      <w:r>
+        <w:rPr>
+          <w:rStyle w:val="NormalTok"/>
+        </w:rPr>
+        <w:t xml:space="preserve">(poma_obj)[[</w:t>
+      </w:r>
+      <w:r>
+        <w:rPr>
+          <w:rStyle w:val="DecValTok"/>
+        </w:rPr>
+        <w:t xml:space="preserve">1</w:t>
+      </w:r>
+      <w:r>
+        <w:rPr>
+          <w:rStyle w:val="NormalTok"/>
+        </w:rPr>
+        <w:t xml:space="preserve">]]))</w:t>
+      </w:r>
+    </w:p>
+    <w:p>
+      <w:pPr>
+        <w:pStyle w:val="SourceCode"/>
+      </w:pPr>
+      <w:r>
+        <w:rPr>
+          <w:rStyle w:val="VerbatimChar"/>
+        </w:rPr>
+        <w:t xml:space="preserve">## [1] "11-deoxycortisol"       "11-DOC"                 "17-Hydroxyprogesterone"</w:t>
+      </w:r>
+      <w:r>
+        <w:br/>
+      </w:r>
+      <w:r>
+        <w:rPr>
+          <w:rStyle w:val="VerbatimChar"/>
+        </w:rPr>
+        <w:t xml:space="preserve">## [4] "Androstenedione"        "Cortisol"               "Cortisone"             </w:t>
+      </w:r>
+      <w:r>
+        <w:br/>
+      </w:r>
+      <w:r>
+        <w:rPr>
+          <w:rStyle w:val="VerbatimChar"/>
+        </w:rPr>
+        <w:t xml:space="preserve">## [7] "Progesterone"           "Testosterone"</w:t>
+      </w:r>
+    </w:p>
+    <w:p>
+      <w:pPr>
+        <w:pStyle w:val="SourceCode"/>
+      </w:pPr>
+      <w:r>
+        <w:rPr>
+          <w:rStyle w:val="FunctionTok"/>
+        </w:rPr>
+        <w:t xml:space="preserve">PomaDensity</w:t>
+      </w:r>
+      <w:r>
+        <w:rPr>
+          <w:rStyle w:val="NormalTok"/>
+        </w:rPr>
+        <w:t xml:space="preserve">(poma_obj, </w:t>
+      </w:r>
+      <w:r>
+        <w:rPr>
+          <w:rStyle w:val="AttributeTok"/>
+        </w:rPr>
+        <w:t xml:space="preserve">x =</w:t>
+      </w:r>
+      <w:r>
+        <w:rPr>
+          <w:rStyle w:val="NormalTok"/>
+        </w:rPr>
+        <w:t xml:space="preserve"> </w:t>
+      </w:r>
+      <w:r>
+        <w:rPr>
+          <w:rStyle w:val="StringTok"/>
+        </w:rPr>
+        <w:t xml:space="preserve">"features"</w:t>
+      </w:r>
+      <w:r>
+        <w:rPr>
+          <w:rStyle w:val="NormalTok"/>
+        </w:rPr>
+        <w:t xml:space="preserve">)</w:t>
+      </w:r>
+    </w:p>
+    <w:p>
+      <w:pPr>
+        <w:pStyle w:val="FirstParagraph"/>
+      </w:pPr>
+      <w:r>
+        <w:drawing>
+          <wp:inline>
+            <wp:extent cx="4620126" cy="3696101"/>
+            <wp:effectExtent b="0" l="0" r="0" t="0"/>
+            <wp:docPr descr="" title="" id="27" name="Picture"/>
+            <a:graphic>
+              <a:graphicData uri="http://schemas.openxmlformats.org/drawingml/2006/picture">
+                <pic:pic>
+                  <pic:nvPicPr>
+                    <pic:cNvPr descr="Albalat_Oliver_Balma_PEC1_files/figure-docx/exploration-3.png" id="28" name="Picture"/>
+                    <pic:cNvPicPr>
+                      <a:picLocks noChangeArrowheads="1" noChangeAspect="1"/>
+                    </pic:cNvPicPr>
+                  </pic:nvPicPr>
+                  <pic:blipFill>
+                    <a:blip r:embed="rId26"/>
+                    <a:stretch>
+                      <a:fillRect/>
+                    </a:stretch>
+                  </pic:blipFill>
+                  <pic:spPr bwMode="auto">
+                    <a:xfrm>
+                      <a:off x="0" y="0"/>
+                      <a:ext cx="4620126" cy="3696101"/>
+                    </a:xfrm>
+                    <a:prstGeom prst="rect">
+                      <a:avLst/>
+                    </a:prstGeom>
+                    <a:noFill/>
+                    <a:ln w="9525">
+                      <a:noFill/>
+                      <a:headEnd/>
+                      <a:tailEnd/>
+                    </a:ln>
+                  </pic:spPr>
+                </pic:pic>
+              </a:graphicData>
+            </a:graphic>
+          </wp:inline>
+        </w:drawing>
+      </w:r>
+    </w:p>
+    <w:p>
+      <w:pPr>
+        <w:pStyle w:val="SourceCode"/>
+      </w:pPr>
+      <w:r>
+        <w:rPr>
+          <w:rStyle w:val="FunctionTok"/>
+        </w:rPr>
+        <w:t xml:space="preserve">PomaDensity</w:t>
+      </w:r>
+      <w:r>
+        <w:rPr>
+          <w:rStyle w:val="NormalTok"/>
+        </w:rPr>
+        <w:t xml:space="preserve">(normalized, </w:t>
+      </w:r>
+      <w:r>
+        <w:rPr>
+          <w:rStyle w:val="AttributeTok"/>
+        </w:rPr>
+        <w:t xml:space="preserve">x =</w:t>
+      </w:r>
+      <w:r>
+        <w:rPr>
+          <w:rStyle w:val="NormalTok"/>
+        </w:rPr>
+        <w:t xml:space="preserve"> </w:t>
+      </w:r>
+      <w:r>
+        <w:rPr>
+          <w:rStyle w:val="StringTok"/>
+        </w:rPr>
+        <w:t xml:space="preserve">"features"</w:t>
+      </w:r>
+      <w:r>
+        <w:rPr>
+          <w:rStyle w:val="NormalTok"/>
+        </w:rPr>
+        <w:t xml:space="preserve">)</w:t>
+      </w:r>
+    </w:p>
+    <w:p>
+      <w:pPr>
+        <w:pStyle w:val="FirstParagraph"/>
+      </w:pPr>
+      <w:r>
+        <w:drawing>
+          <wp:inline>
+            <wp:extent cx="4620126" cy="3696101"/>
+            <wp:effectExtent b="0" l="0" r="0" t="0"/>
+            <wp:docPr descr="" title="" id="30" name="Picture"/>
+            <a:graphic>
+              <a:graphicData uri="http://schemas.openxmlformats.org/drawingml/2006/picture">
+                <pic:pic>
+                  <pic:nvPicPr>
+                    <pic:cNvPr descr="Albalat_Oliver_Balma_PEC1_files/figure-docx/exploration-4.png" id="31" name="Picture"/>
+                    <pic:cNvPicPr>
+                      <a:picLocks noChangeArrowheads="1" noChangeAspect="1"/>
+                    </pic:cNvPicPr>
+                  </pic:nvPicPr>
+                  <pic:blipFill>
+                    <a:blip r:embed="rId29"/>
+                    <a:stretch>
+                      <a:fillRect/>
+                    </a:stretch>
+                  </pic:blipFill>
+                  <pic:spPr bwMode="auto">
+                    <a:xfrm>
+                      <a:off x="0" y="0"/>
+                      <a:ext cx="4620126" cy="3696101"/>
+                    </a:xfrm>
+                    <a:prstGeom prst="rect">
+                      <a:avLst/>
+                    </a:prstGeom>
+                    <a:noFill/>
+                    <a:ln w="9525">
+                      <a:noFill/>
+                      <a:headEnd/>
+                      <a:tailEnd/>
+                    </a:ln>
+                  </pic:spPr>
+                </pic:pic>
+              </a:graphicData>
+            </a:graphic>
+          </wp:inline>
+        </w:drawing>
+      </w:r>
+    </w:p>
     <w:sectPr/>
   </w:body>
 </w:document>
@@ -8804,6 +10869,91 @@
     </w:lvl>
     <w:lvl w:ilvl="8">
       <w:start w:val="4"/>
+      <w:numFmt w:val="decimal"/>
+      <w:lvlText w:val="%9."/>
+      <w:lvlJc w:val="left"/>
+      <w:pPr>
+        <w:ind w:left="6480" w:hanging="360"/>
+      </w:pPr>
+    </w:lvl>
+  </w:abstractNum>
+  <w:abstractNum w:abstractNumId="99415">
+    <w:nsid w:val="00A99415"/>
+    <w:multiLevelType w:val="multilevel"/>
+    <w:lvl w:ilvl="0">
+      <w:start w:val="5"/>
+      <w:numFmt w:val="decimal"/>
+      <w:lvlText w:val="%1."/>
+      <w:lvlJc w:val="left"/>
+      <w:pPr>
+        <w:ind w:left="720" w:hanging="360"/>
+      </w:pPr>
+    </w:lvl>
+    <w:lvl w:ilvl="1">
+      <w:start w:val="5"/>
+      <w:numFmt w:val="decimal"/>
+      <w:lvlText w:val="%2."/>
+      <w:lvlJc w:val="left"/>
+      <w:pPr>
+        <w:ind w:left="1440" w:hanging="360"/>
+      </w:pPr>
+    </w:lvl>
+    <w:lvl w:ilvl="2">
+      <w:start w:val="5"/>
+      <w:numFmt w:val="decimal"/>
+      <w:lvlText w:val="%3."/>
+      <w:lvlJc w:val="left"/>
+      <w:pPr>
+        <w:ind w:left="2160" w:hanging="360"/>
+      </w:pPr>
+    </w:lvl>
+    <w:lvl w:ilvl="3">
+      <w:start w:val="5"/>
+      <w:numFmt w:val="decimal"/>
+      <w:lvlText w:val="%4."/>
+      <w:lvlJc w:val="left"/>
+      <w:pPr>
+        <w:ind w:left="2880" w:hanging="360"/>
+      </w:pPr>
+    </w:lvl>
+    <w:lvl w:ilvl="4">
+      <w:start w:val="5"/>
+      <w:numFmt w:val="decimal"/>
+      <w:lvlText w:val="%5."/>
+      <w:lvlJc w:val="left"/>
+      <w:pPr>
+        <w:ind w:left="3600" w:hanging="360"/>
+      </w:pPr>
+    </w:lvl>
+    <w:lvl w:ilvl="5">
+      <w:start w:val="5"/>
+      <w:numFmt w:val="decimal"/>
+      <w:lvlText w:val="%6."/>
+      <w:lvlJc w:val="left"/>
+      <w:pPr>
+        <w:ind w:left="4320" w:hanging="360"/>
+      </w:pPr>
+    </w:lvl>
+    <w:lvl w:ilvl="6">
+      <w:start w:val="5"/>
+      <w:numFmt w:val="decimal"/>
+      <w:lvlText w:val="%7."/>
+      <w:lvlJc w:val="left"/>
+      <w:pPr>
+        <w:ind w:left="5040" w:hanging="360"/>
+      </w:pPr>
+    </w:lvl>
+    <w:lvl w:ilvl="7">
+      <w:start w:val="5"/>
+      <w:numFmt w:val="decimal"/>
+      <w:lvlText w:val="%8."/>
+      <w:lvlJc w:val="left"/>
+      <w:pPr>
+        <w:ind w:left="5760" w:hanging="360"/>
+      </w:pPr>
+    </w:lvl>
+    <w:lvl w:ilvl="8">
+      <w:start w:val="5"/>
       <w:numFmt w:val="decimal"/>
       <w:lvlText w:val="%9."/>
       <w:lvlJc w:val="left"/>
@@ -8903,6 +11053,36 @@
     </w:lvlOverride>
     <w:lvlOverride w:ilvl="8">
       <w:startOverride w:val="4"/>
+    </w:lvlOverride>
+  </w:num>
+  <w:num w:numId="1004">
+    <w:abstractNumId w:val="99415"/>
+    <w:lvlOverride w:ilvl="0">
+      <w:startOverride w:val="5"/>
+    </w:lvlOverride>
+    <w:lvlOverride w:ilvl="1">
+      <w:startOverride w:val="5"/>
+    </w:lvlOverride>
+    <w:lvlOverride w:ilvl="2">
+      <w:startOverride w:val="5"/>
+    </w:lvlOverride>
+    <w:lvlOverride w:ilvl="3">
+      <w:startOverride w:val="5"/>
+    </w:lvlOverride>
+    <w:lvlOverride w:ilvl="4">
+      <w:startOverride w:val="5"/>
+    </w:lvlOverride>
+    <w:lvlOverride w:ilvl="5">
+      <w:startOverride w:val="5"/>
+    </w:lvlOverride>
+    <w:lvlOverride w:ilvl="6">
+      <w:startOverride w:val="5"/>
+    </w:lvlOverride>
+    <w:lvlOverride w:ilvl="7">
+      <w:startOverride w:val="5"/>
+    </w:lvlOverride>
+    <w:lvlOverride w:ilvl="8">
+      <w:startOverride w:val="5"/>
     </w:lvlOverride>
   </w:num>
 </w:numbering>

</xml_diff>